<commit_message>
Commit before diagram changes
</commit_message>
<xml_diff>
--- a/Project Report/28-05-2019/Header.docx
+++ b/Project Report/28-05-2019/Header.docx
@@ -271,7 +271,6 @@
           <w:szCs w:val="28"/>
         </w:rPr>
       </w:pPr>
-      <w:proofErr w:type="spellStart"/>
       <w:r>
         <w:rPr>
           <w:rFonts w:ascii="Times New Roman" w:hAnsi="Times New Roman" w:cs="Times New Roman"/>
@@ -280,40 +279,7 @@
           <w:sz w:val="32"/>
           <w:szCs w:val="28"/>
         </w:rPr>
-        <w:t>Savitribai</w:t>
-      </w:r>
-      <w:proofErr w:type="spellEnd"/>
-      <w:r>
-        <w:rPr>
-          <w:rFonts w:ascii="Times New Roman" w:hAnsi="Times New Roman" w:cs="Times New Roman"/>
-          <w:b/>
-          <w:bCs/>
-          <w:sz w:val="32"/>
-          <w:szCs w:val="28"/>
-        </w:rPr>
-        <w:t xml:space="preserve"> </w:t>
-      </w:r>
-      <w:proofErr w:type="spellStart"/>
-      <w:r>
-        <w:rPr>
-          <w:rFonts w:ascii="Times New Roman" w:hAnsi="Times New Roman" w:cs="Times New Roman"/>
-          <w:b/>
-          <w:bCs/>
-          <w:sz w:val="32"/>
-          <w:szCs w:val="28"/>
-        </w:rPr>
-        <w:t>Phule</w:t>
-      </w:r>
-      <w:proofErr w:type="spellEnd"/>
-      <w:r>
-        <w:rPr>
-          <w:rFonts w:ascii="Times New Roman" w:hAnsi="Times New Roman" w:cs="Times New Roman"/>
-          <w:b/>
-          <w:bCs/>
-          <w:sz w:val="32"/>
-          <w:szCs w:val="28"/>
-        </w:rPr>
-        <w:t xml:space="preserve"> Pune University</w:t>
+        <w:t>Savitribai Phule Pune University</w:t>
       </w:r>
     </w:p>
     <w:p>
@@ -381,7 +347,7 @@
           <w:lang w:val="en-IN" w:eastAsia="en-IN"/>
         </w:rPr>
         <w:drawing>
-          <wp:inline distT="0" distB="0" distL="0" distR="0" wp14:anchorId="4F4D2EB6" wp14:editId="5F05E41E">
+          <wp:inline distT="0" distB="0" distL="0" distR="0" wp14:anchorId="0F7738D7" wp14:editId="6BCC5902">
             <wp:extent cx="1005840" cy="1193497"/>
             <wp:effectExtent l="0" t="0" r="0" b="0"/>
             <wp:docPr id="1" name="Picture 1" descr="Image result for mitcoe logo png">
@@ -880,7 +846,7 @@
         </w:rPr>
         <w:lastRenderedPageBreak/>
         <w:drawing>
-          <wp:inline distT="0" distB="0" distL="0" distR="0" wp14:anchorId="1D2EA123" wp14:editId="20E87F27">
+          <wp:inline distT="0" distB="0" distL="0" distR="0" wp14:anchorId="197F97D1" wp14:editId="4EEFEA97">
             <wp:extent cx="1271533" cy="1508760"/>
             <wp:effectExtent l="19050" t="0" r="4817" b="0"/>
             <wp:docPr id="2" name="Picture 2" descr="Image result for mitcoe logo png">
@@ -1028,8 +994,191 @@
           <w:sz w:val="24"/>
           <w:szCs w:val="28"/>
         </w:rPr>
-        <w:t>B150388568:</w:t>
-      </w:r>
+        <w:t>B150388568: - ISHAN JOSHI</w:t>
+      </w:r>
+    </w:p>
+    <w:p>
+      <w:pPr>
+        <w:spacing w:line="360" w:lineRule="auto"/>
+        <w:ind w:left="1440" w:firstLine="720"/>
+        <w:jc w:val="both"/>
+        <w:rPr>
+          <w:rFonts w:ascii="Times New Roman" w:hAnsi="Times New Roman" w:cs="Times New Roman"/>
+          <w:bCs/>
+          <w:sz w:val="24"/>
+          <w:szCs w:val="28"/>
+        </w:rPr>
+      </w:pPr>
+      <w:r>
+        <w:rPr>
+          <w:rFonts w:ascii="Times New Roman" w:hAnsi="Times New Roman" w:cs="Times New Roman"/>
+          <w:bCs/>
+          <w:sz w:val="24"/>
+          <w:szCs w:val="28"/>
+        </w:rPr>
+        <w:t>B150388586: - KISHLAYA KUNJ</w:t>
+      </w:r>
+    </w:p>
+    <w:p>
+      <w:pPr>
+        <w:spacing w:line="360" w:lineRule="auto"/>
+        <w:ind w:left="1440" w:firstLine="720"/>
+        <w:jc w:val="both"/>
+        <w:rPr>
+          <w:rFonts w:ascii="Times New Roman" w:hAnsi="Times New Roman" w:cs="Times New Roman"/>
+          <w:bCs/>
+          <w:sz w:val="24"/>
+          <w:szCs w:val="28"/>
+        </w:rPr>
+      </w:pPr>
+      <w:r>
+        <w:rPr>
+          <w:rFonts w:ascii="Times New Roman" w:hAnsi="Times New Roman" w:cs="Times New Roman"/>
+          <w:bCs/>
+          <w:sz w:val="24"/>
+          <w:szCs w:val="28"/>
+        </w:rPr>
+        <w:t>B150388597: - NEERAJ LAGWANKAR</w:t>
+      </w:r>
+    </w:p>
+    <w:p>
+      <w:pPr>
+        <w:spacing w:line="360" w:lineRule="auto"/>
+        <w:jc w:val="both"/>
+        <w:rPr>
+          <w:rFonts w:ascii="Times New Roman" w:hAnsi="Times New Roman" w:cs="Times New Roman"/>
+          <w:bCs/>
+          <w:sz w:val="24"/>
+          <w:szCs w:val="28"/>
+        </w:rPr>
+      </w:pPr>
+      <w:proofErr w:type="gramStart"/>
+      <w:r>
+        <w:rPr>
+          <w:rFonts w:ascii="Times New Roman" w:hAnsi="Times New Roman" w:cs="Times New Roman"/>
+          <w:bCs/>
+          <w:sz w:val="24"/>
+          <w:szCs w:val="28"/>
+        </w:rPr>
+        <w:t>have</w:t>
+      </w:r>
+      <w:proofErr w:type="gramEnd"/>
+      <w:r>
+        <w:rPr>
+          <w:rFonts w:ascii="Times New Roman" w:hAnsi="Times New Roman" w:cs="Times New Roman"/>
+          <w:bCs/>
+          <w:sz w:val="24"/>
+          <w:szCs w:val="28"/>
+        </w:rPr>
+        <w:t xml:space="preserve"> successfully completed this project report entitled  “</w:t>
+      </w:r>
+      <w:r>
+        <w:rPr>
+          <w:rFonts w:ascii="Times New Roman" w:hAnsi="Times New Roman" w:cs="Times New Roman"/>
+          <w:b/>
+          <w:bCs/>
+          <w:sz w:val="24"/>
+          <w:szCs w:val="28"/>
+        </w:rPr>
+        <w:t>ONLINE VIDEO/AUDIO STREAMING SERVICE BASED ON DECENTRALI</w:t>
+      </w:r>
+      <w:r>
+        <w:rPr>
+          <w:rFonts w:ascii="Times New Roman" w:hAnsi="Times New Roman" w:cs="Times New Roman"/>
+          <w:b/>
+          <w:bCs/>
+          <w:sz w:val="24"/>
+          <w:szCs w:val="28"/>
+        </w:rPr>
+        <w:t>Z</w:t>
+      </w:r>
+      <w:r>
+        <w:rPr>
+          <w:rFonts w:ascii="Times New Roman" w:hAnsi="Times New Roman" w:cs="Times New Roman"/>
+          <w:b/>
+          <w:bCs/>
+          <w:sz w:val="24"/>
+          <w:szCs w:val="28"/>
+        </w:rPr>
+        <w:t>ED ARCHITECTURE</w:t>
+      </w:r>
+      <w:r>
+        <w:rPr>
+          <w:rFonts w:ascii="Times New Roman" w:hAnsi="Times New Roman" w:cs="Times New Roman"/>
+          <w:bCs/>
+          <w:sz w:val="24"/>
+          <w:szCs w:val="28"/>
+        </w:rPr>
+        <w:t xml:space="preserve">”, under my guidance in partial fulfillment of the requirements for the degree of Bachelor of Engineering in Department of </w:t>
+      </w:r>
+      <w:r>
+        <w:rPr>
+          <w:rFonts w:ascii="Times New Roman" w:hAnsi="Times New Roman" w:cs="Times New Roman"/>
+          <w:bCs/>
+          <w:sz w:val="24"/>
+          <w:szCs w:val="28"/>
+        </w:rPr>
+        <w:t>Information Technology</w:t>
+      </w:r>
+      <w:r>
+        <w:rPr>
+          <w:rFonts w:ascii="Times New Roman" w:hAnsi="Times New Roman" w:cs="Times New Roman"/>
+          <w:bCs/>
+          <w:sz w:val="24"/>
+          <w:szCs w:val="28"/>
+        </w:rPr>
+        <w:t xml:space="preserve"> of </w:t>
+      </w:r>
+      <w:proofErr w:type="spellStart"/>
+      <w:r>
+        <w:rPr>
+          <w:rFonts w:ascii="Times New Roman" w:hAnsi="Times New Roman" w:cs="Times New Roman"/>
+          <w:bCs/>
+          <w:sz w:val="24"/>
+          <w:szCs w:val="28"/>
+        </w:rPr>
+        <w:t>Savitibai</w:t>
+      </w:r>
+      <w:proofErr w:type="spellEnd"/>
+      <w:r>
+        <w:rPr>
+          <w:rFonts w:ascii="Times New Roman" w:hAnsi="Times New Roman" w:cs="Times New Roman"/>
+          <w:bCs/>
+          <w:sz w:val="24"/>
+          <w:szCs w:val="28"/>
+        </w:rPr>
+        <w:t xml:space="preserve"> Phule Pune University, Pu</w:t>
+      </w:r>
+      <w:r>
+        <w:rPr>
+          <w:rFonts w:ascii="Times New Roman" w:hAnsi="Times New Roman" w:cs="Times New Roman"/>
+          <w:bCs/>
+          <w:sz w:val="24"/>
+          <w:szCs w:val="28"/>
+        </w:rPr>
+        <w:t>ne during the academic year 2018-19</w:t>
+      </w:r>
+      <w:r>
+        <w:rPr>
+          <w:rFonts w:ascii="Times New Roman" w:hAnsi="Times New Roman" w:cs="Times New Roman"/>
+          <w:bCs/>
+          <w:sz w:val="24"/>
+          <w:szCs w:val="28"/>
+        </w:rPr>
+        <w:t xml:space="preserve">.  </w:t>
+      </w:r>
+    </w:p>
+    <w:p>
+      <w:pPr>
+        <w:spacing w:line="360" w:lineRule="auto"/>
+        <w:jc w:val="both"/>
+        <w:rPr>
+          <w:rFonts w:ascii="Times New Roman" w:hAnsi="Times New Roman" w:cs="Times New Roman"/>
+          <w:bCs/>
+          <w:sz w:val="24"/>
+          <w:szCs w:val="28"/>
+        </w:rPr>
+      </w:pPr>
       <w:r>
         <w:rPr>
           <w:rFonts w:ascii="Times New Roman" w:hAnsi="Times New Roman" w:cs="Times New Roman"/>
@@ -1039,37 +1188,97 @@
         </w:rPr>
         <w:t xml:space="preserve"> </w:t>
       </w:r>
-      <w:r>
-        <w:rPr>
-          <w:rFonts w:ascii="Times New Roman" w:hAnsi="Times New Roman" w:cs="Times New Roman"/>
-          <w:bCs/>
-          <w:sz w:val="24"/>
-          <w:szCs w:val="28"/>
-        </w:rPr>
-        <w:t>- ISHAN JOSHI</w:t>
-      </w:r>
-    </w:p>
-    <w:p>
-      <w:pPr>
-        <w:spacing w:line="360" w:lineRule="auto"/>
-        <w:ind w:left="1440" w:firstLine="720"/>
-        <w:jc w:val="both"/>
-        <w:rPr>
-          <w:rFonts w:ascii="Times New Roman" w:hAnsi="Times New Roman" w:cs="Times New Roman"/>
-          <w:bCs/>
-          <w:sz w:val="24"/>
-          <w:szCs w:val="28"/>
-        </w:rPr>
-      </w:pPr>
-      <w:r>
-        <w:rPr>
-          <w:rFonts w:ascii="Times New Roman" w:hAnsi="Times New Roman" w:cs="Times New Roman"/>
-          <w:bCs/>
-          <w:sz w:val="24"/>
-          <w:szCs w:val="28"/>
-        </w:rPr>
-        <w:t>B150388586:</w:t>
-      </w:r>
+    </w:p>
+    <w:p>
+      <w:pPr>
+        <w:spacing w:line="360" w:lineRule="auto"/>
+        <w:jc w:val="both"/>
+        <w:rPr>
+          <w:rFonts w:ascii="Times New Roman" w:hAnsi="Times New Roman" w:cs="Times New Roman"/>
+          <w:bCs/>
+          <w:sz w:val="24"/>
+          <w:szCs w:val="28"/>
+        </w:rPr>
+      </w:pPr>
+      <w:r>
+        <w:rPr>
+          <w:rFonts w:ascii="Times New Roman" w:hAnsi="Times New Roman" w:cs="Times New Roman"/>
+          <w:bCs/>
+          <w:sz w:val="24"/>
+          <w:szCs w:val="28"/>
+        </w:rPr>
+        <w:t>Date:</w:t>
+      </w:r>
+      <w:r>
+        <w:rPr>
+          <w:rFonts w:ascii="Times New Roman" w:hAnsi="Times New Roman" w:cs="Times New Roman"/>
+          <w:bCs/>
+          <w:sz w:val="24"/>
+          <w:szCs w:val="28"/>
+        </w:rPr>
+        <w:t xml:space="preserve"> -</w:t>
+      </w:r>
+      <w:r>
+        <w:rPr>
+          <w:rFonts w:ascii="Times New Roman" w:hAnsi="Times New Roman" w:cs="Times New Roman"/>
+          <w:bCs/>
+          <w:sz w:val="24"/>
+          <w:szCs w:val="28"/>
+        </w:rPr>
+        <w:t xml:space="preserve"> 1</w:t>
+      </w:r>
+      <w:r>
+        <w:rPr>
+          <w:rFonts w:ascii="Times New Roman" w:hAnsi="Times New Roman" w:cs="Times New Roman"/>
+          <w:bCs/>
+          <w:sz w:val="24"/>
+          <w:szCs w:val="28"/>
+          <w:vertAlign w:val="superscript"/>
+        </w:rPr>
+        <w:t>ST</w:t>
+      </w:r>
+      <w:r>
+        <w:rPr>
+          <w:rFonts w:ascii="Times New Roman" w:hAnsi="Times New Roman" w:cs="Times New Roman"/>
+          <w:bCs/>
+          <w:sz w:val="24"/>
+          <w:szCs w:val="28"/>
+        </w:rPr>
+        <w:t xml:space="preserve"> June 2019</w:t>
+      </w:r>
+    </w:p>
+    <w:p>
+      <w:pPr>
+        <w:spacing w:line="360" w:lineRule="auto"/>
+        <w:jc w:val="both"/>
+        <w:rPr>
+          <w:rFonts w:ascii="Times New Roman" w:hAnsi="Times New Roman" w:cs="Times New Roman"/>
+          <w:bCs/>
+          <w:sz w:val="24"/>
+          <w:szCs w:val="28"/>
+        </w:rPr>
+      </w:pPr>
+      <w:r>
+        <w:rPr>
+          <w:rFonts w:ascii="Times New Roman" w:hAnsi="Times New Roman" w:cs="Times New Roman"/>
+          <w:bCs/>
+          <w:sz w:val="24"/>
+          <w:szCs w:val="28"/>
+        </w:rPr>
+        <w:t>Place: - Pune</w:t>
+      </w:r>
+    </w:p>
+    <w:p>
+      <w:pPr>
+        <w:spacing w:line="360" w:lineRule="auto"/>
+        <w:jc w:val="both"/>
+        <w:rPr>
+          <w:rFonts w:ascii="Times New Roman" w:hAnsi="Times New Roman" w:cs="Times New Roman"/>
+          <w:bCs/>
+          <w:sz w:val="24"/>
+          <w:szCs w:val="28"/>
+        </w:rPr>
+      </w:pPr>
       <w:r>
         <w:rPr>
           <w:rFonts w:ascii="Times New Roman" w:hAnsi="Times New Roman" w:cs="Times New Roman"/>
@@ -1079,37 +1288,18 @@
         </w:rPr>
         <w:t xml:space="preserve"> </w:t>
       </w:r>
-      <w:r>
-        <w:rPr>
-          <w:rFonts w:ascii="Times New Roman" w:hAnsi="Times New Roman" w:cs="Times New Roman"/>
-          <w:bCs/>
-          <w:sz w:val="24"/>
-          <w:szCs w:val="28"/>
-        </w:rPr>
-        <w:t>- KISHLAYA KUNJ</w:t>
-      </w:r>
-    </w:p>
-    <w:p>
-      <w:pPr>
-        <w:spacing w:line="360" w:lineRule="auto"/>
-        <w:ind w:left="1440" w:firstLine="720"/>
-        <w:jc w:val="both"/>
-        <w:rPr>
-          <w:rFonts w:ascii="Times New Roman" w:hAnsi="Times New Roman" w:cs="Times New Roman"/>
-          <w:bCs/>
-          <w:sz w:val="24"/>
-          <w:szCs w:val="28"/>
-        </w:rPr>
-      </w:pPr>
-      <w:r>
-        <w:rPr>
-          <w:rFonts w:ascii="Times New Roman" w:hAnsi="Times New Roman" w:cs="Times New Roman"/>
-          <w:bCs/>
-          <w:sz w:val="24"/>
-          <w:szCs w:val="28"/>
-        </w:rPr>
-        <w:t>B150388597:</w:t>
-      </w:r>
+    </w:p>
+    <w:p>
+      <w:pPr>
+        <w:spacing w:line="360" w:lineRule="auto"/>
+        <w:jc w:val="both"/>
+        <w:rPr>
+          <w:rFonts w:ascii="Times New Roman" w:hAnsi="Times New Roman" w:cs="Times New Roman"/>
+          <w:bCs/>
+          <w:sz w:val="24"/>
+          <w:szCs w:val="28"/>
+        </w:rPr>
+      </w:pPr>
       <w:r>
         <w:rPr>
           <w:rFonts w:ascii="Times New Roman" w:hAnsi="Times New Roman" w:cs="Times New Roman"/>
@@ -1119,121 +1309,72 @@
         </w:rPr>
         <w:t xml:space="preserve"> </w:t>
       </w:r>
-      <w:r>
-        <w:rPr>
-          <w:rFonts w:ascii="Times New Roman" w:hAnsi="Times New Roman" w:cs="Times New Roman"/>
-          <w:bCs/>
-          <w:sz w:val="24"/>
-          <w:szCs w:val="28"/>
-        </w:rPr>
-        <w:t>-</w:t>
-      </w:r>
-      <w:r>
-        <w:rPr>
-          <w:rFonts w:ascii="Times New Roman" w:hAnsi="Times New Roman" w:cs="Times New Roman"/>
-          <w:bCs/>
-          <w:sz w:val="24"/>
-          <w:szCs w:val="28"/>
-        </w:rPr>
-        <w:t xml:space="preserve"> </w:t>
-      </w:r>
-      <w:r>
-        <w:rPr>
-          <w:rFonts w:ascii="Times New Roman" w:hAnsi="Times New Roman" w:cs="Times New Roman"/>
-          <w:bCs/>
-          <w:sz w:val="24"/>
-          <w:szCs w:val="28"/>
-        </w:rPr>
-        <w:t>NEERAJ LAGWANKAR</w:t>
-      </w:r>
-    </w:p>
-    <w:p>
-      <w:pPr>
-        <w:spacing w:line="360" w:lineRule="auto"/>
-        <w:jc w:val="both"/>
-        <w:rPr>
-          <w:rFonts w:ascii="Times New Roman" w:hAnsi="Times New Roman" w:cs="Times New Roman"/>
-          <w:bCs/>
-          <w:sz w:val="24"/>
-          <w:szCs w:val="28"/>
-        </w:rPr>
-      </w:pPr>
-      <w:proofErr w:type="gramStart"/>
-      <w:r>
-        <w:rPr>
-          <w:rFonts w:ascii="Times New Roman" w:hAnsi="Times New Roman" w:cs="Times New Roman"/>
-          <w:bCs/>
-          <w:sz w:val="24"/>
-          <w:szCs w:val="28"/>
-        </w:rPr>
-        <w:t>have</w:t>
-      </w:r>
-      <w:proofErr w:type="gramEnd"/>
-      <w:r>
-        <w:rPr>
-          <w:rFonts w:ascii="Times New Roman" w:hAnsi="Times New Roman" w:cs="Times New Roman"/>
-          <w:bCs/>
-          <w:sz w:val="24"/>
-          <w:szCs w:val="28"/>
-        </w:rPr>
-        <w:t xml:space="preserve"> successfully completed this project report entitled  “</w:t>
-      </w:r>
-      <w:r>
-        <w:rPr>
-          <w:rFonts w:ascii="Times New Roman" w:hAnsi="Times New Roman" w:cs="Times New Roman"/>
-          <w:b/>
-          <w:bCs/>
-          <w:sz w:val="24"/>
-          <w:szCs w:val="28"/>
-        </w:rPr>
-        <w:t>ONLINE VIDEO/AUDIO STREAMING SERVICE BASED ON DECENTRALI</w:t>
-      </w:r>
-      <w:r>
-        <w:rPr>
-          <w:rFonts w:ascii="Times New Roman" w:hAnsi="Times New Roman" w:cs="Times New Roman"/>
-          <w:b/>
-          <w:bCs/>
-          <w:sz w:val="24"/>
-          <w:szCs w:val="28"/>
-        </w:rPr>
-        <w:t>Z</w:t>
-      </w:r>
-      <w:r>
-        <w:rPr>
-          <w:rFonts w:ascii="Times New Roman" w:hAnsi="Times New Roman" w:cs="Times New Roman"/>
-          <w:b/>
-          <w:bCs/>
-          <w:sz w:val="24"/>
-          <w:szCs w:val="28"/>
-        </w:rPr>
-        <w:t>ED ARCHITECTURE</w:t>
-      </w:r>
-      <w:r>
-        <w:rPr>
-          <w:rFonts w:ascii="Times New Roman" w:hAnsi="Times New Roman" w:cs="Times New Roman"/>
-          <w:bCs/>
-          <w:sz w:val="24"/>
-          <w:szCs w:val="28"/>
-        </w:rPr>
-        <w:t xml:space="preserve">”, under my guidance in partial fulfillment of the requirements for the degree of Bachelor of Engineering in Department of </w:t>
-      </w:r>
-      <w:r>
-        <w:rPr>
-          <w:rFonts w:ascii="Times New Roman" w:hAnsi="Times New Roman" w:cs="Times New Roman"/>
-          <w:bCs/>
-          <w:sz w:val="24"/>
-          <w:szCs w:val="28"/>
-        </w:rPr>
-        <w:t>Information Technology</w:t>
-      </w:r>
-      <w:r>
-        <w:rPr>
-          <w:rFonts w:ascii="Times New Roman" w:hAnsi="Times New Roman" w:cs="Times New Roman"/>
-          <w:bCs/>
-          <w:sz w:val="24"/>
-          <w:szCs w:val="28"/>
-        </w:rPr>
-        <w:t xml:space="preserve"> of </w:t>
+    </w:p>
+    <w:p>
+      <w:pPr>
+        <w:spacing w:line="360" w:lineRule="auto"/>
+        <w:jc w:val="both"/>
+        <w:rPr>
+          <w:rFonts w:ascii="Times New Roman" w:hAnsi="Times New Roman" w:cs="Times New Roman"/>
+          <w:bCs/>
+          <w:sz w:val="24"/>
+          <w:szCs w:val="28"/>
+        </w:rPr>
+      </w:pPr>
+      <w:r>
+        <w:rPr>
+          <w:rFonts w:ascii="Times New Roman" w:hAnsi="Times New Roman" w:cs="Times New Roman"/>
+          <w:bCs/>
+          <w:sz w:val="24"/>
+          <w:szCs w:val="28"/>
+        </w:rPr>
+        <w:t>Asst. Prof. Shamla Mantri</w:t>
+      </w:r>
+      <w:r>
+        <w:rPr>
+          <w:rFonts w:ascii="Times New Roman" w:hAnsi="Times New Roman" w:cs="Times New Roman"/>
+          <w:bCs/>
+          <w:sz w:val="24"/>
+          <w:szCs w:val="28"/>
+        </w:rPr>
+        <w:tab/>
+      </w:r>
+      <w:r>
+        <w:rPr>
+          <w:rFonts w:ascii="Times New Roman" w:hAnsi="Times New Roman" w:cs="Times New Roman"/>
+          <w:bCs/>
+          <w:sz w:val="24"/>
+          <w:szCs w:val="28"/>
+        </w:rPr>
+        <w:tab/>
+      </w:r>
+      <w:r>
+        <w:rPr>
+          <w:rFonts w:ascii="Times New Roman" w:hAnsi="Times New Roman" w:cs="Times New Roman"/>
+          <w:bCs/>
+          <w:sz w:val="24"/>
+          <w:szCs w:val="28"/>
+        </w:rPr>
+        <w:tab/>
+      </w:r>
+      <w:r>
+        <w:rPr>
+          <w:rFonts w:ascii="Times New Roman" w:hAnsi="Times New Roman" w:cs="Times New Roman"/>
+          <w:bCs/>
+          <w:sz w:val="24"/>
+          <w:szCs w:val="28"/>
+        </w:rPr>
+        <w:tab/>
+      </w:r>
+      <w:r>
+        <w:rPr>
+          <w:rFonts w:ascii="Times New Roman" w:hAnsi="Times New Roman" w:cs="Times New Roman"/>
+          <w:bCs/>
+          <w:sz w:val="24"/>
+          <w:szCs w:val="28"/>
+        </w:rPr>
+        <w:tab/>
+        <w:t xml:space="preserve">Dr. Krishna </w:t>
       </w:r>
       <w:proofErr w:type="spellStart"/>
       <w:r>
@@ -1243,248 +1384,30 @@
           <w:sz w:val="24"/>
           <w:szCs w:val="28"/>
         </w:rPr>
-        <w:t>Savitibai</w:t>
+        <w:t>Warhade</w:t>
       </w:r>
       <w:proofErr w:type="spellEnd"/>
-      <w:r>
-        <w:rPr>
-          <w:rFonts w:ascii="Times New Roman" w:hAnsi="Times New Roman" w:cs="Times New Roman"/>
-          <w:bCs/>
-          <w:sz w:val="24"/>
-          <w:szCs w:val="28"/>
-        </w:rPr>
-        <w:t xml:space="preserve"> </w:t>
-      </w:r>
-      <w:proofErr w:type="spellStart"/>
-      <w:r>
-        <w:rPr>
-          <w:rFonts w:ascii="Times New Roman" w:hAnsi="Times New Roman" w:cs="Times New Roman"/>
-          <w:bCs/>
-          <w:sz w:val="24"/>
-          <w:szCs w:val="28"/>
-        </w:rPr>
-        <w:t>Phule</w:t>
-      </w:r>
-      <w:proofErr w:type="spellEnd"/>
-      <w:r>
-        <w:rPr>
-          <w:rFonts w:ascii="Times New Roman" w:hAnsi="Times New Roman" w:cs="Times New Roman"/>
-          <w:bCs/>
-          <w:sz w:val="24"/>
-          <w:szCs w:val="28"/>
-        </w:rPr>
-        <w:t xml:space="preserve"> Pune University, Pu</w:t>
-      </w:r>
-      <w:r>
-        <w:rPr>
-          <w:rFonts w:ascii="Times New Roman" w:hAnsi="Times New Roman" w:cs="Times New Roman"/>
-          <w:bCs/>
-          <w:sz w:val="24"/>
-          <w:szCs w:val="28"/>
-        </w:rPr>
-        <w:t>ne during the academic year 2018-19</w:t>
-      </w:r>
-      <w:r>
-        <w:rPr>
-          <w:rFonts w:ascii="Times New Roman" w:hAnsi="Times New Roman" w:cs="Times New Roman"/>
-          <w:bCs/>
-          <w:sz w:val="24"/>
-          <w:szCs w:val="28"/>
-        </w:rPr>
-        <w:t xml:space="preserve">.  </w:t>
-      </w:r>
-    </w:p>
-    <w:p>
-      <w:pPr>
-        <w:spacing w:line="360" w:lineRule="auto"/>
-        <w:jc w:val="both"/>
-        <w:rPr>
-          <w:rFonts w:ascii="Times New Roman" w:hAnsi="Times New Roman" w:cs="Times New Roman"/>
-          <w:bCs/>
-          <w:sz w:val="24"/>
-          <w:szCs w:val="28"/>
-        </w:rPr>
-      </w:pPr>
-      <w:r>
-        <w:rPr>
-          <w:rFonts w:ascii="Times New Roman" w:hAnsi="Times New Roman" w:cs="Times New Roman"/>
-          <w:bCs/>
-          <w:sz w:val="24"/>
-          <w:szCs w:val="28"/>
-        </w:rPr>
-        <w:t xml:space="preserve"> </w:t>
-      </w:r>
-    </w:p>
-    <w:p>
-      <w:pPr>
-        <w:spacing w:line="360" w:lineRule="auto"/>
-        <w:jc w:val="both"/>
-        <w:rPr>
-          <w:rFonts w:ascii="Times New Roman" w:hAnsi="Times New Roman" w:cs="Times New Roman"/>
-          <w:bCs/>
-          <w:sz w:val="24"/>
-          <w:szCs w:val="28"/>
-        </w:rPr>
-      </w:pPr>
-      <w:r>
-        <w:rPr>
-          <w:rFonts w:ascii="Times New Roman" w:hAnsi="Times New Roman" w:cs="Times New Roman"/>
-          <w:bCs/>
-          <w:sz w:val="24"/>
-          <w:szCs w:val="28"/>
-        </w:rPr>
-        <w:t>Date</w:t>
-      </w:r>
-      <w:r>
-        <w:rPr>
-          <w:rFonts w:ascii="Times New Roman" w:hAnsi="Times New Roman" w:cs="Times New Roman"/>
-          <w:bCs/>
-          <w:sz w:val="24"/>
-          <w:szCs w:val="28"/>
-        </w:rPr>
-        <w:t>:</w:t>
-      </w:r>
-      <w:r>
-        <w:rPr>
-          <w:rFonts w:ascii="Times New Roman" w:hAnsi="Times New Roman" w:cs="Times New Roman"/>
-          <w:bCs/>
-          <w:sz w:val="24"/>
-          <w:szCs w:val="28"/>
-        </w:rPr>
-        <w:t xml:space="preserve"> -</w:t>
-      </w:r>
-      <w:r>
-        <w:rPr>
-          <w:rFonts w:ascii="Times New Roman" w:hAnsi="Times New Roman" w:cs="Times New Roman"/>
-          <w:bCs/>
-          <w:sz w:val="24"/>
-          <w:szCs w:val="28"/>
-        </w:rPr>
-        <w:t xml:space="preserve"> 1</w:t>
-      </w:r>
-      <w:r>
-        <w:rPr>
-          <w:rFonts w:ascii="Times New Roman" w:hAnsi="Times New Roman" w:cs="Times New Roman"/>
-          <w:bCs/>
-          <w:sz w:val="24"/>
-          <w:szCs w:val="28"/>
-          <w:vertAlign w:val="superscript"/>
-        </w:rPr>
-        <w:t>ST</w:t>
-      </w:r>
-      <w:r>
-        <w:rPr>
-          <w:rFonts w:ascii="Times New Roman" w:hAnsi="Times New Roman" w:cs="Times New Roman"/>
-          <w:bCs/>
-          <w:sz w:val="24"/>
-          <w:szCs w:val="28"/>
-        </w:rPr>
-        <w:t xml:space="preserve"> June 2019</w:t>
-      </w:r>
-    </w:p>
-    <w:p>
-      <w:pPr>
-        <w:spacing w:line="360" w:lineRule="auto"/>
-        <w:jc w:val="both"/>
-        <w:rPr>
-          <w:rFonts w:ascii="Times New Roman" w:hAnsi="Times New Roman" w:cs="Times New Roman"/>
-          <w:bCs/>
-          <w:sz w:val="24"/>
-          <w:szCs w:val="28"/>
-        </w:rPr>
-      </w:pPr>
-      <w:r>
-        <w:rPr>
-          <w:rFonts w:ascii="Times New Roman" w:hAnsi="Times New Roman" w:cs="Times New Roman"/>
-          <w:bCs/>
-          <w:sz w:val="24"/>
-          <w:szCs w:val="28"/>
-        </w:rPr>
-        <w:t>Place: - Pune</w:t>
-      </w:r>
-    </w:p>
-    <w:p>
-      <w:pPr>
-        <w:spacing w:line="360" w:lineRule="auto"/>
-        <w:jc w:val="both"/>
-        <w:rPr>
-          <w:rFonts w:ascii="Times New Roman" w:hAnsi="Times New Roman" w:cs="Times New Roman"/>
-          <w:bCs/>
-          <w:sz w:val="24"/>
-          <w:szCs w:val="28"/>
-        </w:rPr>
-      </w:pPr>
-      <w:r>
-        <w:rPr>
-          <w:rFonts w:ascii="Times New Roman" w:hAnsi="Times New Roman" w:cs="Times New Roman"/>
-          <w:bCs/>
-          <w:sz w:val="24"/>
-          <w:szCs w:val="28"/>
-        </w:rPr>
-        <w:t xml:space="preserve"> </w:t>
-      </w:r>
-    </w:p>
-    <w:p>
-      <w:pPr>
-        <w:spacing w:line="360" w:lineRule="auto"/>
-        <w:jc w:val="both"/>
-        <w:rPr>
-          <w:rFonts w:ascii="Times New Roman" w:hAnsi="Times New Roman" w:cs="Times New Roman"/>
-          <w:bCs/>
-          <w:sz w:val="24"/>
-          <w:szCs w:val="28"/>
-        </w:rPr>
-      </w:pPr>
-      <w:r>
-        <w:rPr>
-          <w:rFonts w:ascii="Times New Roman" w:hAnsi="Times New Roman" w:cs="Times New Roman"/>
-          <w:bCs/>
-          <w:sz w:val="24"/>
-          <w:szCs w:val="28"/>
-        </w:rPr>
-        <w:t xml:space="preserve"> </w:t>
-      </w:r>
-    </w:p>
-    <w:p>
-      <w:pPr>
-        <w:spacing w:line="360" w:lineRule="auto"/>
-        <w:jc w:val="both"/>
-        <w:rPr>
-          <w:rFonts w:ascii="Times New Roman" w:hAnsi="Times New Roman" w:cs="Times New Roman"/>
-          <w:bCs/>
-          <w:sz w:val="24"/>
-          <w:szCs w:val="28"/>
-        </w:rPr>
-      </w:pPr>
-      <w:r>
-        <w:rPr>
-          <w:rFonts w:ascii="Times New Roman" w:hAnsi="Times New Roman" w:cs="Times New Roman"/>
-          <w:bCs/>
-          <w:sz w:val="24"/>
-          <w:szCs w:val="28"/>
-        </w:rPr>
-        <w:t xml:space="preserve">Asst. </w:t>
-      </w:r>
-      <w:r>
-        <w:rPr>
-          <w:rFonts w:ascii="Times New Roman" w:hAnsi="Times New Roman" w:cs="Times New Roman"/>
-          <w:bCs/>
-          <w:sz w:val="24"/>
-          <w:szCs w:val="28"/>
-        </w:rPr>
-        <w:t xml:space="preserve">Prof. Shamla </w:t>
-      </w:r>
-      <w:proofErr w:type="spellStart"/>
-      <w:r>
-        <w:rPr>
-          <w:rFonts w:ascii="Times New Roman" w:hAnsi="Times New Roman" w:cs="Times New Roman"/>
-          <w:bCs/>
-          <w:sz w:val="24"/>
-          <w:szCs w:val="28"/>
-        </w:rPr>
-        <w:t>Mantri</w:t>
-      </w:r>
-      <w:proofErr w:type="spellEnd"/>
+    </w:p>
+    <w:p>
+      <w:pPr>
+        <w:spacing w:line="360" w:lineRule="auto"/>
+        <w:jc w:val="both"/>
+        <w:rPr>
+          <w:rFonts w:ascii="Times New Roman" w:hAnsi="Times New Roman" w:cs="Times New Roman"/>
+          <w:bCs/>
+          <w:sz w:val="24"/>
+          <w:szCs w:val="28"/>
+        </w:rPr>
+      </w:pPr>
+      <w:r>
+        <w:rPr>
+          <w:rFonts w:ascii="Times New Roman" w:hAnsi="Times New Roman" w:cs="Times New Roman"/>
+          <w:bCs/>
+          <w:sz w:val="24"/>
+          <w:szCs w:val="28"/>
+        </w:rPr>
+        <w:t>Project Guide</w:t>
+      </w:r>
       <w:r>
         <w:rPr>
           <w:rFonts w:ascii="Times New Roman" w:hAnsi="Times New Roman" w:cs="Times New Roman"/>
@@ -1537,74 +1460,6 @@
           <w:sz w:val="24"/>
           <w:szCs w:val="28"/>
         </w:rPr>
-        <w:t>Dr</w:t>
-      </w:r>
-      <w:r>
-        <w:rPr>
-          <w:rFonts w:ascii="Times New Roman" w:hAnsi="Times New Roman" w:cs="Times New Roman"/>
-          <w:bCs/>
-          <w:sz w:val="24"/>
-          <w:szCs w:val="28"/>
-        </w:rPr>
-        <w:t>. K</w:t>
-      </w:r>
-      <w:r>
-        <w:rPr>
-          <w:rFonts w:ascii="Times New Roman" w:hAnsi="Times New Roman" w:cs="Times New Roman"/>
-          <w:bCs/>
-          <w:sz w:val="24"/>
-          <w:szCs w:val="28"/>
-        </w:rPr>
-        <w:t xml:space="preserve">rishna </w:t>
-      </w:r>
-      <w:proofErr w:type="spellStart"/>
-      <w:r>
-        <w:rPr>
-          <w:rFonts w:ascii="Times New Roman" w:hAnsi="Times New Roman" w:cs="Times New Roman"/>
-          <w:bCs/>
-          <w:sz w:val="24"/>
-          <w:szCs w:val="28"/>
-        </w:rPr>
-        <w:t>W</w:t>
-      </w:r>
-      <w:r>
-        <w:rPr>
-          <w:rFonts w:ascii="Times New Roman" w:hAnsi="Times New Roman" w:cs="Times New Roman"/>
-          <w:bCs/>
-          <w:sz w:val="24"/>
-          <w:szCs w:val="28"/>
-        </w:rPr>
-        <w:t>arhade</w:t>
-      </w:r>
-      <w:proofErr w:type="spellEnd"/>
-    </w:p>
-    <w:p>
-      <w:pPr>
-        <w:spacing w:line="360" w:lineRule="auto"/>
-        <w:jc w:val="both"/>
-        <w:rPr>
-          <w:rFonts w:ascii="Times New Roman" w:hAnsi="Times New Roman" w:cs="Times New Roman"/>
-          <w:bCs/>
-          <w:sz w:val="24"/>
-          <w:szCs w:val="28"/>
-        </w:rPr>
-      </w:pPr>
-      <w:r>
-        <w:rPr>
-          <w:rFonts w:ascii="Times New Roman" w:hAnsi="Times New Roman" w:cs="Times New Roman"/>
-          <w:bCs/>
-          <w:sz w:val="24"/>
-          <w:szCs w:val="28"/>
-        </w:rPr>
-        <w:t>Project Guide</w:t>
-      </w:r>
-      <w:r>
-        <w:rPr>
-          <w:rFonts w:ascii="Times New Roman" w:hAnsi="Times New Roman" w:cs="Times New Roman"/>
-          <w:bCs/>
-          <w:sz w:val="24"/>
-          <w:szCs w:val="28"/>
-        </w:rPr>
         <w:tab/>
       </w:r>
       <w:r>
@@ -1615,59 +1470,6 @@
           <w:szCs w:val="28"/>
         </w:rPr>
         <w:tab/>
-      </w:r>
-      <w:r>
-        <w:rPr>
-          <w:rFonts w:ascii="Times New Roman" w:hAnsi="Times New Roman" w:cs="Times New Roman"/>
-          <w:bCs/>
-          <w:sz w:val="24"/>
-          <w:szCs w:val="28"/>
-        </w:rPr>
-        <w:tab/>
-      </w:r>
-      <w:r>
-        <w:rPr>
-          <w:rFonts w:ascii="Times New Roman" w:hAnsi="Times New Roman" w:cs="Times New Roman"/>
-          <w:bCs/>
-          <w:sz w:val="24"/>
-          <w:szCs w:val="28"/>
-        </w:rPr>
-        <w:tab/>
-      </w:r>
-      <w:r>
-        <w:rPr>
-          <w:rFonts w:ascii="Times New Roman" w:hAnsi="Times New Roman" w:cs="Times New Roman"/>
-          <w:bCs/>
-          <w:sz w:val="24"/>
-          <w:szCs w:val="28"/>
-        </w:rPr>
-        <w:tab/>
-      </w:r>
-      <w:r>
-        <w:rPr>
-          <w:rFonts w:ascii="Times New Roman" w:hAnsi="Times New Roman" w:cs="Times New Roman"/>
-          <w:bCs/>
-          <w:sz w:val="24"/>
-          <w:szCs w:val="28"/>
-        </w:rPr>
-        <w:tab/>
-      </w:r>
-      <w:r>
-        <w:rPr>
-          <w:rFonts w:ascii="Times New Roman" w:hAnsi="Times New Roman" w:cs="Times New Roman"/>
-          <w:bCs/>
-          <w:sz w:val="24"/>
-          <w:szCs w:val="28"/>
-        </w:rPr>
-        <w:tab/>
-      </w:r>
-      <w:r>
-        <w:rPr>
-          <w:rFonts w:ascii="Times New Roman" w:hAnsi="Times New Roman" w:cs="Times New Roman"/>
-          <w:bCs/>
-          <w:sz w:val="24"/>
-          <w:szCs w:val="28"/>
-        </w:rPr>
         <w:t>Head of Department</w:t>
       </w:r>
     </w:p>
@@ -1743,7 +1545,16 @@
           <w:szCs w:val="28"/>
           <w:lang w:val="en-IN"/>
         </w:rPr>
-        <w:t xml:space="preserve"> Shamla </w:t>
+        <w:t xml:space="preserve"> Shamla Mantri</w:t>
+      </w:r>
+      <w:r>
+        <w:rPr>
+          <w:rFonts w:ascii="Times New Roman" w:hAnsi="Times New Roman" w:cs="Times New Roman"/>
+          <w:sz w:val="24"/>
+          <w:szCs w:val="28"/>
+          <w:lang w:val="en-IN"/>
+        </w:rPr>
+        <w:t xml:space="preserve"> and Head of the Department </w:t>
       </w:r>
       <w:proofErr w:type="spellStart"/>
       <w:r>
@@ -1753,7 +1564,7 @@
           <w:szCs w:val="28"/>
           <w:lang w:val="en-IN"/>
         </w:rPr>
-        <w:t>Mantri</w:t>
+        <w:t>Dr.Krishna</w:t>
       </w:r>
       <w:proofErr w:type="spellEnd"/>
       <w:r>
@@ -1763,7 +1574,7 @@
           <w:szCs w:val="28"/>
           <w:lang w:val="en-IN"/>
         </w:rPr>
-        <w:t xml:space="preserve"> and Head of the Department </w:t>
+        <w:t xml:space="preserve"> </w:t>
       </w:r>
       <w:proofErr w:type="spellStart"/>
       <w:r>
@@ -1773,45 +1584,7 @@
           <w:szCs w:val="28"/>
           <w:lang w:val="en-IN"/>
         </w:rPr>
-        <w:t>Dr.Kr</w:t>
-      </w:r>
-      <w:r>
-        <w:rPr>
-          <w:rFonts w:ascii="Times New Roman" w:hAnsi="Times New Roman" w:cs="Times New Roman"/>
-          <w:sz w:val="24"/>
-          <w:szCs w:val="28"/>
-          <w:lang w:val="en-IN"/>
-        </w:rPr>
-        <w:t>ishna</w:t>
-      </w:r>
-      <w:proofErr w:type="spellEnd"/>
-      <w:r>
-        <w:rPr>
-          <w:rFonts w:ascii="Times New Roman" w:hAnsi="Times New Roman" w:cs="Times New Roman"/>
-          <w:sz w:val="24"/>
-          <w:szCs w:val="28"/>
-          <w:lang w:val="en-IN"/>
-        </w:rPr>
-        <w:t xml:space="preserve"> </w:t>
-      </w:r>
-      <w:proofErr w:type="spellStart"/>
-      <w:r>
-        <w:rPr>
-          <w:rFonts w:ascii="Times New Roman" w:hAnsi="Times New Roman" w:cs="Times New Roman"/>
-          <w:sz w:val="24"/>
-          <w:szCs w:val="28"/>
-          <w:lang w:val="en-IN"/>
-        </w:rPr>
-        <w:t>W</w:t>
-      </w:r>
-      <w:r>
-        <w:rPr>
-          <w:rFonts w:ascii="Times New Roman" w:hAnsi="Times New Roman" w:cs="Times New Roman"/>
-          <w:sz w:val="24"/>
-          <w:szCs w:val="28"/>
-          <w:lang w:val="en-IN"/>
-        </w:rPr>
-        <w:t>arhade</w:t>
+        <w:t>Warhade</w:t>
       </w:r>
       <w:proofErr w:type="spellEnd"/>
       <w:r>
@@ -2219,9 +1992,34 @@
         </w:rPr>
       </w:pPr>
       <w:r>
-        <w:t>Over the last decade internet-based services have trended towards centralization. Today, a handful of companies control the platforms we use to search for information, store our personal data, manage our online identities, and communicate publicly and privately.</w:t>
-      </w:r>
-      <w:r>
+        <w:t xml:space="preserve">Over the last decade internet-based services have trended towards centralization. Today, a handful of companies control the platforms we use to search for information, store our personal data, manage our online identities, and communicate publicly and privately. </w:t>
+      </w:r>
+      <w:r>
+        <w:rPr>
+          <w:bCs/>
+          <w:color w:val="auto"/>
+        </w:rPr>
+        <w:t>A</w:t>
+      </w:r>
+      <w:r>
+        <w:rPr>
+          <w:bCs/>
+          <w:color w:val="auto"/>
+        </w:rPr>
+        <w:t>dvancement in web technology has led to the concept of decentralized network, thus allowing the rise of peer to peer communication. The peer to peer communication circumvents this problem by relaying traffic through peers instead of a dedicated s</w:t>
+      </w:r>
+      <w:r>
+        <w:rPr>
+          <w:bCs/>
+          <w:color w:val="auto"/>
+        </w:rPr>
+        <w:t>erver. Our platform</w:t>
+      </w:r>
+      <w:r>
+        <w:rPr>
+          <w:bCs/>
+          <w:color w:val="auto"/>
+        </w:rPr>
         <w:t xml:space="preserve"> </w:t>
       </w:r>
       <w:r>
@@ -2229,21 +2027,56 @@
           <w:bCs/>
           <w:color w:val="auto"/>
         </w:rPr>
-        <w:t>A</w:t>
-      </w:r>
-      <w:r>
-        <w:rPr>
-          <w:bCs/>
-          <w:color w:val="auto"/>
-        </w:rPr>
-        <w:t>dvancement in web technology has led to the concept of decentralized network, thus allowing the rise of peer to peer communication. The peer to peer communication circumvents this problem by relaying traffic through peers instead of a dedicated s</w:t>
-      </w:r>
-      <w:r>
-        <w:rPr>
-          <w:bCs/>
-          <w:color w:val="auto"/>
-        </w:rPr>
-        <w:t>erver. Our platform</w:t>
+        <w:t xml:space="preserve">is built on </w:t>
+      </w:r>
+      <w:r>
+        <w:rPr>
+          <w:bCs/>
+          <w:color w:val="auto"/>
+        </w:rPr>
+        <w:t>decentralized architecture</w:t>
+      </w:r>
+      <w:r>
+        <w:rPr>
+          <w:bCs/>
+          <w:color w:val="auto"/>
+        </w:rPr>
+        <w:t xml:space="preserve"> which overcomes the limitations posed by the conventional</w:t>
+      </w:r>
+      <w:r>
+        <w:rPr>
+          <w:bCs/>
+          <w:color w:val="auto"/>
+        </w:rPr>
+        <w:t xml:space="preserve"> client server architecture</w:t>
+      </w:r>
+      <w:r>
+        <w:rPr>
+          <w:bCs/>
+          <w:color w:val="auto"/>
+        </w:rPr>
+        <w:t>.</w:t>
+      </w:r>
+      <w:r>
+        <w:rPr>
+          <w:bCs/>
+          <w:color w:val="auto"/>
+        </w:rPr>
+        <w:t xml:space="preserve"> Since decentralized and distributed web is not controlled by any third party, it is extremely beneficial in solving the above mentioned problems. Furthermore, this will enable users from remote areas with low bandwidt</w:t>
+      </w:r>
+      <w:r>
+        <w:rPr>
+          <w:bCs/>
+          <w:color w:val="auto"/>
+        </w:rPr>
+        <w:t>h internet to access the multimedia</w:t>
+      </w:r>
+      <w:r>
+        <w:rPr>
+          <w:bCs/>
+          <w:color w:val="auto"/>
+        </w:rPr>
+        <w:t xml:space="preserve"> published on our platform</w:t>
       </w:r>
       <w:r>
         <w:rPr>
@@ -2257,76 +2090,6 @@
           <w:bCs/>
           <w:color w:val="auto"/>
         </w:rPr>
-        <w:t xml:space="preserve">is built on </w:t>
-      </w:r>
-      <w:r>
-        <w:rPr>
-          <w:bCs/>
-          <w:color w:val="auto"/>
-        </w:rPr>
-        <w:t>decentralized architecture</w:t>
-      </w:r>
-      <w:r>
-        <w:rPr>
-          <w:bCs/>
-          <w:color w:val="auto"/>
-        </w:rPr>
-        <w:t xml:space="preserve"> which </w:t>
-      </w:r>
-      <w:r>
-        <w:rPr>
-          <w:bCs/>
-          <w:color w:val="auto"/>
-        </w:rPr>
-        <w:t>overcomes the limitations posed by the conventional</w:t>
-      </w:r>
-      <w:r>
-        <w:rPr>
-          <w:bCs/>
-          <w:color w:val="auto"/>
-        </w:rPr>
-        <w:t xml:space="preserve"> client server architecture</w:t>
-      </w:r>
-      <w:r>
-        <w:rPr>
-          <w:bCs/>
-          <w:color w:val="auto"/>
-        </w:rPr>
-        <w:t>.</w:t>
-      </w:r>
-      <w:r>
-        <w:rPr>
-          <w:bCs/>
-          <w:color w:val="auto"/>
-        </w:rPr>
-        <w:t xml:space="preserve"> Since decentralized and distributed web is not controlled by any third party, it is extremely beneficial in solving the above mentioned problems. Furthermore, this will enable users from remote areas with low bandwidt</w:t>
-      </w:r>
-      <w:r>
-        <w:rPr>
-          <w:bCs/>
-          <w:color w:val="auto"/>
-        </w:rPr>
-        <w:t>h internet to access the multimedia</w:t>
-      </w:r>
-      <w:r>
-        <w:rPr>
-          <w:bCs/>
-          <w:color w:val="auto"/>
-        </w:rPr>
-        <w:t xml:space="preserve"> published on our platform</w:t>
-      </w:r>
-      <w:r>
-        <w:rPr>
-          <w:bCs/>
-          <w:color w:val="auto"/>
-        </w:rPr>
-        <w:t xml:space="preserve"> </w:t>
-      </w:r>
-      <w:r>
-        <w:rPr>
-          <w:bCs/>
-          <w:color w:val="auto"/>
-        </w:rPr>
         <w:t>in real time</w:t>
       </w:r>
       <w:r>
@@ -2341,28 +2104,7 @@
           <w:bCs/>
           <w:color w:val="auto"/>
         </w:rPr>
-        <w:t>en</w:t>
-      </w:r>
-      <w:r>
-        <w:rPr>
-          <w:bCs/>
-          <w:color w:val="auto"/>
-        </w:rPr>
-        <w:t>abling them to access multimedia content</w:t>
-      </w:r>
-      <w:r>
-        <w:rPr>
-          <w:bCs/>
-          <w:color w:val="auto"/>
-        </w:rPr>
-        <w:t xml:space="preserve"> from all over the world. </w:t>
-      </w:r>
-      <w:r>
-        <w:rPr>
-          <w:bCs/>
-          <w:color w:val="auto"/>
-        </w:rPr>
-        <w:t>This project</w:t>
+        <w:t>enabling them to access multimedia content from all over the world. This project</w:t>
       </w:r>
       <w:r>
         <w:rPr>
@@ -2376,35 +2118,7 @@
           <w:bCs/>
           <w:color w:val="auto"/>
         </w:rPr>
-        <w:t xml:space="preserve">development of </w:t>
-      </w:r>
-      <w:r>
-        <w:rPr>
-          <w:bCs/>
-          <w:color w:val="auto"/>
-        </w:rPr>
-        <w:t xml:space="preserve">a </w:t>
-      </w:r>
-      <w:r>
-        <w:rPr>
-          <w:bCs/>
-          <w:color w:val="auto"/>
-        </w:rPr>
-        <w:t>progressive web app</w:t>
-      </w:r>
-      <w:r>
-        <w:rPr>
-          <w:bCs/>
-          <w:color w:val="auto"/>
-        </w:rPr>
-        <w:t xml:space="preserve"> to accomplish our goal of video and audio</w:t>
-      </w:r>
-      <w:r>
-        <w:rPr>
-          <w:bCs/>
-          <w:color w:val="auto"/>
-        </w:rPr>
-        <w:t xml:space="preserve"> streaming on decentralized platform.</w:t>
+        <w:t>development of a progressive web app to accomplish our goal of video and audio streaming on decentralized platform.</w:t>
       </w:r>
     </w:p>
     <w:p>
@@ -2633,6 +2347,71 @@
         </w:rPr>
         <w:t>LIST OF FIGURES</w:t>
       </w:r>
+      <w:r>
+        <w:rPr>
+          <w:b/>
+          <w:bCs/>
+          <w:color w:val="auto"/>
+        </w:rPr>
+        <w:tab/>
+      </w:r>
+      <w:r>
+        <w:rPr>
+          <w:b/>
+          <w:bCs/>
+          <w:color w:val="auto"/>
+        </w:rPr>
+        <w:tab/>
+      </w:r>
+      <w:r>
+        <w:rPr>
+          <w:b/>
+          <w:bCs/>
+          <w:color w:val="auto"/>
+        </w:rPr>
+        <w:tab/>
+      </w:r>
+      <w:r>
+        <w:rPr>
+          <w:b/>
+          <w:bCs/>
+          <w:color w:val="auto"/>
+        </w:rPr>
+        <w:tab/>
+      </w:r>
+      <w:r>
+        <w:rPr>
+          <w:b/>
+          <w:bCs/>
+          <w:color w:val="auto"/>
+        </w:rPr>
+        <w:tab/>
+      </w:r>
+      <w:r>
+        <w:rPr>
+          <w:b/>
+          <w:bCs/>
+          <w:color w:val="auto"/>
+        </w:rPr>
+        <w:tab/>
+      </w:r>
+      <w:r>
+        <w:rPr>
+          <w:b/>
+          <w:bCs/>
+          <w:color w:val="auto"/>
+        </w:rPr>
+        <w:tab/>
+      </w:r>
+      <w:r>
+        <w:rPr>
+          <w:b/>
+          <w:bCs/>
+          <w:color w:val="auto"/>
+        </w:rPr>
+        <w:tab/>
+        <w:t xml:space="preserve">      I</w:t>
+      </w:r>
     </w:p>
     <w:p>
       <w:pPr>
@@ -2651,23 +2430,16 @@
           <w:bCs/>
           <w:color w:val="auto"/>
         </w:rPr>
-        <w:t>LIST OF SY</w:t>
-      </w:r>
-      <w:r>
-        <w:rPr>
-          <w:b/>
-          <w:bCs/>
-          <w:color w:val="auto"/>
-        </w:rPr>
-        <w:t>M</w:t>
-      </w:r>
-      <w:r>
-        <w:rPr>
-          <w:b/>
-          <w:bCs/>
-          <w:color w:val="auto"/>
-        </w:rPr>
-        <w:t>BOLS, ABBREVIATION AND NOMENCLATURE</w:t>
+        <w:t>LIST OF SYMBOLS, ABBREVIATION AND NOMENCLATURE</w:t>
+      </w:r>
+      <w:r>
+        <w:rPr>
+          <w:b/>
+          <w:bCs/>
+          <w:color w:val="auto"/>
+        </w:rPr>
+        <w:tab/>
+        <w:t xml:space="preserve">     II</w:t>
       </w:r>
     </w:p>
     <w:p>
@@ -2798,15 +2570,7 @@
           <w:color w:val="auto"/>
         </w:rPr>
         <w:tab/>
-        <w:t>INTRODUCTION</w:t>
-      </w:r>
-      <w:r>
-        <w:rPr>
-          <w:b/>
-          <w:bCs/>
-          <w:color w:val="auto"/>
-        </w:rPr>
-        <w:t>…………………………………………………….01</w:t>
+        <w:t>INTRODUCTION…………………………………………………….01</w:t>
       </w:r>
     </w:p>
     <w:p>
@@ -2837,14 +2601,7 @@
           <w:color w:val="auto"/>
         </w:rPr>
         <w:tab/>
-        <w:t>Need</w:t>
-      </w:r>
-      <w:r>
-        <w:rPr>
-          <w:bCs/>
-          <w:color w:val="auto"/>
-        </w:rPr>
-        <w:t>…………………………………………………………….01</w:t>
+        <w:t>Need…………………………………………………………….01</w:t>
       </w:r>
     </w:p>
     <w:p>
@@ -2875,14 +2632,7 @@
           <w:color w:val="auto"/>
         </w:rPr>
         <w:tab/>
-        <w:t>Basic Concept</w:t>
-      </w:r>
-      <w:r>
-        <w:rPr>
-          <w:bCs/>
-          <w:color w:val="auto"/>
-        </w:rPr>
-        <w:t>…………………………………………………..02</w:t>
+        <w:t>Basic Concept…………………………………………………..02</w:t>
       </w:r>
     </w:p>
     <w:p>
@@ -2913,14 +2663,7 @@
           <w:color w:val="auto"/>
         </w:rPr>
         <w:tab/>
-        <w:t>Application</w:t>
-      </w:r>
-      <w:r>
-        <w:rPr>
-          <w:bCs/>
-          <w:color w:val="auto"/>
-        </w:rPr>
-        <w:t>……………………………………………………..05</w:t>
+        <w:t>Application……………………………………………………..05</w:t>
       </w:r>
     </w:p>
     <w:p>
@@ -2958,15 +2701,7 @@
           <w:bCs/>
           <w:color w:val="auto"/>
         </w:rPr>
-        <w:t>LITERATURE SURVEY</w:t>
-      </w:r>
-      <w:r>
-        <w:rPr>
-          <w:b/>
-          <w:bCs/>
-          <w:color w:val="auto"/>
-        </w:rPr>
-        <w:t>…………………………………………….06</w:t>
+        <w:t>LITERATURE SURVEY…………………………………………….06</w:t>
       </w:r>
     </w:p>
     <w:p>
@@ -2997,14 +2732,7 @@
           <w:color w:val="auto"/>
         </w:rPr>
         <w:tab/>
-        <w:t>Related Work Done</w:t>
-      </w:r>
-      <w:r>
-        <w:rPr>
-          <w:bCs/>
-          <w:color w:val="auto"/>
-        </w:rPr>
-        <w:t>…………………………………………….06</w:t>
+        <w:t>Related Work Done…………………………………………….06</w:t>
       </w:r>
     </w:p>
     <w:p>
@@ -3043,14 +2771,7 @@
           <w:bCs/>
           <w:color w:val="auto"/>
         </w:rPr>
-        <w:t>Journal Paper</w:t>
-      </w:r>
-      <w:r>
-        <w:rPr>
-          <w:bCs/>
-          <w:color w:val="auto"/>
-        </w:rPr>
-        <w:t>………………...…………………………07</w:t>
+        <w:t>Journal Paper………………...…………………………07</w:t>
       </w:r>
     </w:p>
     <w:p>
@@ -3081,14 +2802,7 @@
           <w:color w:val="auto"/>
         </w:rPr>
         <w:tab/>
-        <w:t>Conference Paper</w:t>
-      </w:r>
-      <w:r>
-        <w:rPr>
-          <w:bCs/>
-          <w:color w:val="auto"/>
-        </w:rPr>
-        <w:t>………………………………………07</w:t>
+        <w:t>Conference Paper………………………………………07</w:t>
       </w:r>
     </w:p>
     <w:p>
@@ -3119,14 +2833,7 @@
           <w:color w:val="auto"/>
         </w:rPr>
         <w:tab/>
-        <w:t>Study Papers</w:t>
-      </w:r>
-      <w:r>
-        <w:rPr>
-          <w:bCs/>
-          <w:color w:val="auto"/>
-        </w:rPr>
-        <w:t>……………………………………………08</w:t>
+        <w:t>Study Papers……………………………………………08</w:t>
       </w:r>
     </w:p>
     <w:p>
@@ -3195,15 +2902,7 @@
           <w:bCs/>
           <w:color w:val="auto"/>
         </w:rPr>
-        <w:t>PROJECT STATEMENT</w:t>
-      </w:r>
-      <w:r>
-        <w:rPr>
-          <w:b/>
-          <w:bCs/>
-          <w:color w:val="auto"/>
-        </w:rPr>
-        <w:t>……………………………………………13</w:t>
+        <w:t>PROJECT STATEMENT……………………………………………13</w:t>
       </w:r>
     </w:p>
     <w:p>
@@ -3234,14 +2933,7 @@
           <w:color w:val="auto"/>
         </w:rPr>
         <w:tab/>
-        <w:t>What is to be developed</w:t>
-      </w:r>
-      <w:r>
-        <w:rPr>
-          <w:bCs/>
-          <w:color w:val="auto"/>
-        </w:rPr>
-        <w:t>………………………………………..13</w:t>
+        <w:t>What is to be developed………………………………………..13</w:t>
       </w:r>
     </w:p>
     <w:p>
@@ -3272,14 +2964,7 @@
           <w:color w:val="auto"/>
         </w:rPr>
         <w:tab/>
-        <w:t>Technology Used</w:t>
-      </w:r>
-      <w:r>
-        <w:rPr>
-          <w:bCs/>
-          <w:color w:val="auto"/>
-        </w:rPr>
-        <w:t>………………………………………………14</w:t>
+        <w:t>Technology Used………………………………………………13</w:t>
       </w:r>
     </w:p>
     <w:p>
@@ -3317,15 +3002,7 @@
           <w:bCs/>
           <w:color w:val="auto"/>
         </w:rPr>
-        <w:t>SOFTWARE AND HARDWARE REQUIREMENTS</w:t>
-      </w:r>
-      <w:r>
-        <w:rPr>
-          <w:b/>
-          <w:bCs/>
-          <w:color w:val="auto"/>
-        </w:rPr>
-        <w:t>…………….15</w:t>
+        <w:t>SOFTWARE AND HARDWARE REQUIREMENTS…………….14</w:t>
       </w:r>
     </w:p>
     <w:p>
@@ -3356,14 +3033,7 @@
           <w:color w:val="auto"/>
         </w:rPr>
         <w:tab/>
-        <w:t>Hardware and Software Specifications</w:t>
-      </w:r>
-      <w:r>
-        <w:rPr>
-          <w:bCs/>
-          <w:color w:val="auto"/>
-        </w:rPr>
-        <w:t>………………………...15</w:t>
+        <w:t>Hardware and Software Specifications………………………...14</w:t>
       </w:r>
     </w:p>
     <w:p>
@@ -3409,7 +3079,7 @@
           <w:bCs/>
           <w:color w:val="auto"/>
         </w:rPr>
-        <w:t>……………………………………………….15</w:t>
+        <w:t>……………………………………………….14</w:t>
       </w:r>
     </w:p>
     <w:p>
@@ -3440,7 +3110,7 @@
           <w:color w:val="auto"/>
         </w:rPr>
         <w:tab/>
-        <w:t>Software………………………………………………..15</w:t>
+        <w:t>Software………………………………………………..14</w:t>
       </w:r>
     </w:p>
     <w:p>
@@ -3478,15 +3148,7 @@
           <w:bCs/>
           <w:color w:val="auto"/>
         </w:rPr>
-        <w:t>DESIGN</w:t>
-      </w:r>
-      <w:r>
-        <w:rPr>
-          <w:b/>
-          <w:bCs/>
-          <w:color w:val="auto"/>
-        </w:rPr>
-        <w:t>……………………………………………………………….16</w:t>
+        <w:t>DESIGN……………………………………………………………….15</w:t>
       </w:r>
     </w:p>
     <w:p>
@@ -3509,10 +3171,7 @@
       </w:r>
       <w:r>
         <w:tab/>
-        <w:t>Data Flow Diagrams</w:t>
-      </w:r>
-      <w:r>
-        <w:t>…………………………………………...16</w:t>
+        <w:t>Data Flow Diagrams…………………………………………...15</w:t>
       </w:r>
     </w:p>
     <w:p>
@@ -3535,10 +3194,7 @@
       </w:r>
       <w:r>
         <w:tab/>
-        <w:t>Level 0</w:t>
-      </w:r>
-      <w:r>
-        <w:t>…………………………………………………16</w:t>
+        <w:t>Level 0…………………………………………………15</w:t>
       </w:r>
     </w:p>
     <w:p>
@@ -3561,10 +3217,7 @@
       </w:r>
       <w:r>
         <w:tab/>
-        <w:t>Level 1</w:t>
-      </w:r>
-      <w:r>
-        <w:t>…………………………………………………17</w:t>
+        <w:t>Level 1…………………………………………………16</w:t>
       </w:r>
     </w:p>
     <w:p>
@@ -3587,10 +3240,7 @@
       </w:r>
       <w:r>
         <w:tab/>
-        <w:t>Level 2</w:t>
-      </w:r>
-      <w:r>
-        <w:t>…………………………………………………18</w:t>
+        <w:t>Level 2…………………………………………………17</w:t>
       </w:r>
     </w:p>
     <w:p>
@@ -3613,16 +3263,7 @@
       </w:r>
       <w:r>
         <w:tab/>
-        <w:t>UML Diagrams</w:t>
-      </w:r>
-      <w:r>
-        <w:t>………………………………………………..</w:t>
-      </w:r>
-      <w:r>
-        <w:t>.</w:t>
-      </w:r>
-      <w:r>
-        <w:t>19</w:t>
+        <w:t>UML Diagrams………………………………………………...18</w:t>
       </w:r>
     </w:p>
     <w:p>
@@ -3645,10 +3286,7 @@
       </w:r>
       <w:r>
         <w:tab/>
-        <w:t>Use Case Diagram</w:t>
-      </w:r>
-      <w:r>
-        <w:t>……………………………………..19</w:t>
+        <w:t>Use Case Diagram……………………………………..18</w:t>
       </w:r>
     </w:p>
     <w:p>
@@ -3671,10 +3309,7 @@
       </w:r>
       <w:r>
         <w:tab/>
-        <w:t>Class Diagram</w:t>
-      </w:r>
-      <w:r>
-        <w:t>………………………………………….20</w:t>
+        <w:t>Class Diagram………………………………………….19</w:t>
       </w:r>
     </w:p>
     <w:p>
@@ -3697,10 +3332,7 @@
       </w:r>
       <w:r>
         <w:tab/>
-        <w:t>Sequence Diagram</w:t>
-      </w:r>
-      <w:r>
-        <w:t>……………………………………..21</w:t>
+        <w:t>Sequence Diagram……………………………………..20</w:t>
       </w:r>
     </w:p>
     <w:p>
@@ -3724,10 +3356,7 @@
       </w:r>
       <w:r>
         <w:tab/>
-        <w:t>State C</w:t>
-      </w:r>
-      <w:r>
-        <w:t>hart Diagram</w:t>
+        <w:t>State Chart Diagram</w:t>
       </w:r>
       <w:proofErr w:type="gramStart"/>
       <w:r>
@@ -3735,7 +3364,7 @@
       </w:r>
       <w:proofErr w:type="gramEnd"/>
       <w:r>
-        <w:t>…………………………………..22</w:t>
+        <w:t>…………………………………..21</w:t>
       </w:r>
     </w:p>
     <w:p>
@@ -3758,10 +3387,7 @@
       </w:r>
       <w:r>
         <w:tab/>
-        <w:t>Activity Diagram</w:t>
-      </w:r>
-      <w:r>
-        <w:t>………………………………………23</w:t>
+        <w:t>Activity Diagram………………………………………22</w:t>
       </w:r>
     </w:p>
     <w:p>
@@ -3784,10 +3410,7 @@
       </w:r>
       <w:r>
         <w:tab/>
-        <w:t>Collaboration Diagram</w:t>
-      </w:r>
-      <w:r>
-        <w:t>………………………………...24</w:t>
+        <w:t>Collaboration Diagram………………………………...23</w:t>
       </w:r>
     </w:p>
     <w:p>
@@ -3826,14 +3449,7 @@
           <w:bCs/>
           <w:color w:val="auto"/>
         </w:rPr>
-        <w:t>Planning and Scheduling</w:t>
-      </w:r>
-      <w:r>
-        <w:rPr>
-          <w:bCs/>
-          <w:color w:val="auto"/>
-        </w:rPr>
-        <w:t>………………………………………25</w:t>
+        <w:t>Planning and Scheduling………………………………………24</w:t>
       </w:r>
     </w:p>
     <w:p>
@@ -3864,14 +3480,7 @@
           <w:color w:val="auto"/>
         </w:rPr>
         <w:tab/>
-        <w:t>PERT Chart</w:t>
-      </w:r>
-      <w:r>
-        <w:rPr>
-          <w:bCs/>
-          <w:color w:val="auto"/>
-        </w:rPr>
-        <w:t>…………………………………………….25</w:t>
+        <w:t>PERT Chart…………………………………………….24</w:t>
       </w:r>
     </w:p>
     <w:p>
@@ -3917,7 +3526,7 @@
           <w:bCs/>
           <w:color w:val="auto"/>
         </w:rPr>
-        <w:t>…………………………………….</w:t>
+        <w:t>…………………………………….25</w:t>
       </w:r>
     </w:p>
     <w:p>
@@ -3951,8 +3560,213 @@
         </w:rPr>
         <w:tab/>
       </w:r>
+      <w:r>
+        <w:rPr>
+          <w:bCs/>
+          <w:color w:val="auto"/>
+        </w:rPr>
+        <w:t>Login Page……………………………………………………..25</w:t>
+      </w:r>
+    </w:p>
+    <w:p>
+      <w:pPr>
+        <w:pStyle w:val="Default"/>
+        <w:numPr>
+          <w:ilvl w:val="1"/>
+          <w:numId w:val="3"/>
+        </w:numPr>
+        <w:spacing w:line="360" w:lineRule="auto"/>
+        <w:jc w:val="both"/>
+        <w:rPr>
+          <w:b/>
+          <w:bCs/>
+          <w:color w:val="auto"/>
+        </w:rPr>
+      </w:pPr>
+      <w:r>
+        <w:rPr>
+          <w:bCs/>
+          <w:color w:val="auto"/>
+        </w:rPr>
+        <w:t xml:space="preserve"> </w:t>
+      </w:r>
+      <w:r>
+        <w:rPr>
+          <w:bCs/>
+          <w:color w:val="auto"/>
+        </w:rPr>
+        <w:tab/>
+        <w:t>Sign U</w:t>
+      </w:r>
       <w:bookmarkStart w:id="0" w:name="_GoBack"/>
       <w:bookmarkEnd w:id="0"/>
+      <w:r>
+        <w:rPr>
+          <w:bCs/>
+          <w:color w:val="auto"/>
+        </w:rPr>
+        <w:t>p………………………………………………………...25</w:t>
+      </w:r>
+    </w:p>
+    <w:p>
+      <w:pPr>
+        <w:pStyle w:val="Default"/>
+        <w:numPr>
+          <w:ilvl w:val="1"/>
+          <w:numId w:val="3"/>
+        </w:numPr>
+        <w:spacing w:line="360" w:lineRule="auto"/>
+        <w:jc w:val="both"/>
+        <w:rPr>
+          <w:b/>
+          <w:bCs/>
+          <w:color w:val="auto"/>
+        </w:rPr>
+      </w:pPr>
+      <w:r>
+        <w:rPr>
+          <w:bCs/>
+          <w:color w:val="auto"/>
+        </w:rPr>
+        <w:t xml:space="preserve"> </w:t>
+      </w:r>
+      <w:r>
+        <w:rPr>
+          <w:bCs/>
+          <w:color w:val="auto"/>
+        </w:rPr>
+        <w:tab/>
+        <w:t>Upload Video………………………………………………….26</w:t>
+      </w:r>
+    </w:p>
+    <w:p>
+      <w:pPr>
+        <w:pStyle w:val="Default"/>
+        <w:numPr>
+          <w:ilvl w:val="1"/>
+          <w:numId w:val="3"/>
+        </w:numPr>
+        <w:spacing w:line="360" w:lineRule="auto"/>
+        <w:jc w:val="both"/>
+        <w:rPr>
+          <w:bCs/>
+          <w:color w:val="auto"/>
+        </w:rPr>
+      </w:pPr>
+      <w:r>
+        <w:rPr>
+          <w:b/>
+          <w:bCs/>
+          <w:color w:val="auto"/>
+        </w:rPr>
+        <w:t xml:space="preserve"> </w:t>
+      </w:r>
+      <w:r>
+        <w:rPr>
+          <w:b/>
+          <w:bCs/>
+          <w:color w:val="auto"/>
+        </w:rPr>
+        <w:tab/>
+      </w:r>
+      <w:r>
+        <w:rPr>
+          <w:bCs/>
+          <w:color w:val="auto"/>
+        </w:rPr>
+        <w:t>View Video</w:t>
+      </w:r>
+      <w:r>
+        <w:rPr>
+          <w:bCs/>
+          <w:color w:val="auto"/>
+        </w:rPr>
+        <w:t>……………………………………………………26</w:t>
+      </w:r>
+    </w:p>
+    <w:p>
+      <w:pPr>
+        <w:pStyle w:val="Default"/>
+        <w:numPr>
+          <w:ilvl w:val="1"/>
+          <w:numId w:val="3"/>
+        </w:numPr>
+        <w:spacing w:line="360" w:lineRule="auto"/>
+        <w:jc w:val="both"/>
+        <w:rPr>
+          <w:bCs/>
+          <w:color w:val="auto"/>
+        </w:rPr>
+      </w:pPr>
+      <w:r>
+        <w:rPr>
+          <w:bCs/>
+          <w:color w:val="auto"/>
+        </w:rPr>
+        <w:t xml:space="preserve"> </w:t>
+      </w:r>
+      <w:r>
+        <w:rPr>
+          <w:bCs/>
+          <w:color w:val="auto"/>
+        </w:rPr>
+        <w:tab/>
+        <w:t>Profile</w:t>
+      </w:r>
+      <w:r>
+        <w:rPr>
+          <w:bCs/>
+          <w:color w:val="auto"/>
+        </w:rPr>
+        <w:t>………………………………………………………….27.</w:t>
+      </w:r>
+    </w:p>
+    <w:p>
+      <w:pPr>
+        <w:pStyle w:val="Default"/>
+        <w:numPr>
+          <w:ilvl w:val="1"/>
+          <w:numId w:val="3"/>
+        </w:numPr>
+        <w:spacing w:line="360" w:lineRule="auto"/>
+        <w:jc w:val="both"/>
+        <w:rPr>
+          <w:b/>
+          <w:bCs/>
+          <w:color w:val="auto"/>
+        </w:rPr>
+      </w:pPr>
+      <w:r>
+        <w:rPr>
+          <w:b/>
+          <w:bCs/>
+          <w:color w:val="auto"/>
+        </w:rPr>
+        <w:t xml:space="preserve"> </w:t>
+      </w:r>
+      <w:r>
+        <w:rPr>
+          <w:b/>
+          <w:bCs/>
+          <w:color w:val="auto"/>
+        </w:rPr>
+        <w:tab/>
+      </w:r>
+      <w:r>
+        <w:rPr>
+          <w:bCs/>
+          <w:color w:val="auto"/>
+        </w:rPr>
+        <w:t>Home Page……………………………………………………..27</w:t>
+      </w:r>
+      <w:r>
+        <w:rPr>
+          <w:b/>
+          <w:bCs/>
+          <w:color w:val="auto"/>
+        </w:rPr>
+        <w:tab/>
+      </w:r>
     </w:p>
     <w:p>
       <w:pPr>
@@ -3984,15 +3798,7 @@
           <w:color w:val="auto"/>
         </w:rPr>
         <w:tab/>
-        <w:t>CONCLUSION</w:t>
-      </w:r>
-      <w:r>
-        <w:rPr>
-          <w:b/>
-          <w:bCs/>
-          <w:color w:val="auto"/>
-        </w:rPr>
-        <w:t>……………………………………………………….26</w:t>
+        <w:t>CONCLUSION……………………………………………………….28</w:t>
       </w:r>
     </w:p>
     <w:p>
@@ -4070,7 +3876,7 @@
           <w:color w:val="auto"/>
         </w:rPr>
         <w:tab/>
-        <w:t xml:space="preserve">    27</w:t>
+        <w:t xml:space="preserve">    29</w:t>
       </w:r>
     </w:p>
     <w:p>
@@ -4269,11 +4075,12 @@
       <w:pPr>
         <w:pStyle w:val="Default"/>
         <w:spacing w:line="360" w:lineRule="auto"/>
-        <w:jc w:val="both"/>
-        <w:rPr>
-          <w:b/>
-          <w:bCs/>
-          <w:color w:val="auto"/>
+        <w:jc w:val="center"/>
+        <w:rPr>
+          <w:b/>
+          <w:bCs/>
+          <w:color w:val="auto"/>
+          <w:sz w:val="28"/>
         </w:rPr>
       </w:pPr>
     </w:p>
@@ -4281,78 +4088,6 @@
       <w:pPr>
         <w:pStyle w:val="Default"/>
         <w:spacing w:line="360" w:lineRule="auto"/>
-        <w:jc w:val="both"/>
-        <w:rPr>
-          <w:b/>
-          <w:bCs/>
-          <w:color w:val="auto"/>
-        </w:rPr>
-      </w:pPr>
-    </w:p>
-    <w:p>
-      <w:pPr>
-        <w:pStyle w:val="Default"/>
-        <w:spacing w:line="360" w:lineRule="auto"/>
-        <w:jc w:val="both"/>
-        <w:rPr>
-          <w:b/>
-          <w:bCs/>
-          <w:color w:val="auto"/>
-        </w:rPr>
-      </w:pPr>
-    </w:p>
-    <w:p>
-      <w:pPr>
-        <w:pStyle w:val="Default"/>
-        <w:spacing w:line="360" w:lineRule="auto"/>
-        <w:jc w:val="both"/>
-        <w:rPr>
-          <w:b/>
-          <w:bCs/>
-          <w:color w:val="auto"/>
-        </w:rPr>
-      </w:pPr>
-    </w:p>
-    <w:p>
-      <w:pPr>
-        <w:pStyle w:val="Default"/>
-        <w:spacing w:line="360" w:lineRule="auto"/>
-        <w:jc w:val="both"/>
-        <w:rPr>
-          <w:b/>
-          <w:bCs/>
-          <w:color w:val="auto"/>
-        </w:rPr>
-      </w:pPr>
-    </w:p>
-    <w:p>
-      <w:pPr>
-        <w:pStyle w:val="Default"/>
-        <w:spacing w:line="360" w:lineRule="auto"/>
-        <w:jc w:val="both"/>
-        <w:rPr>
-          <w:b/>
-          <w:bCs/>
-          <w:color w:val="auto"/>
-        </w:rPr>
-      </w:pPr>
-    </w:p>
-    <w:p>
-      <w:pPr>
-        <w:pStyle w:val="Default"/>
-        <w:spacing w:line="360" w:lineRule="auto"/>
-        <w:jc w:val="both"/>
-        <w:rPr>
-          <w:b/>
-          <w:bCs/>
-          <w:color w:val="auto"/>
-        </w:rPr>
-      </w:pPr>
-    </w:p>
-    <w:p>
-      <w:pPr>
-        <w:pStyle w:val="Default"/>
-        <w:spacing w:line="360" w:lineRule="auto"/>
         <w:jc w:val="center"/>
         <w:rPr>
           <w:b/>
@@ -4361,39 +4096,14 @@
           <w:sz w:val="28"/>
         </w:rPr>
       </w:pPr>
-    </w:p>
-    <w:p>
-      <w:pPr>
-        <w:pStyle w:val="Default"/>
-        <w:spacing w:line="360" w:lineRule="auto"/>
-        <w:jc w:val="center"/>
+      <w:r>
         <w:rPr>
           <w:b/>
           <w:bCs/>
           <w:color w:val="auto"/>
           <w:sz w:val="28"/>
         </w:rPr>
-      </w:pPr>
-    </w:p>
-    <w:p>
-      <w:pPr>
-        <w:pStyle w:val="Default"/>
-        <w:spacing w:line="360" w:lineRule="auto"/>
-        <w:jc w:val="center"/>
-        <w:rPr>
-          <w:b/>
-          <w:bCs/>
-          <w:color w:val="auto"/>
-          <w:sz w:val="28"/>
-        </w:rPr>
-      </w:pPr>
-      <w:r>
-        <w:rPr>
-          <w:b/>
-          <w:bCs/>
-          <w:color w:val="auto"/>
-          <w:sz w:val="28"/>
-        </w:rPr>
+        <w:lastRenderedPageBreak/>
         <w:t>LIST OF FIGURES</w:t>
       </w:r>
     </w:p>
@@ -4463,6 +4173,7 @@
           </w:tcPr>
           <w:p>
             <w:pPr>
+              <w:jc w:val="center"/>
               <w:rPr>
                 <w:b/>
                 <w:szCs w:val="28"/>
@@ -4538,7 +4249,7 @@
           </w:tcPr>
           <w:p>
             <w:pPr>
-              <w:jc w:val="both"/>
+              <w:jc w:val="center"/>
               <w:rPr>
                 <w:szCs w:val="36"/>
               </w:rPr>
@@ -4557,6 +4268,7 @@
           </w:tcPr>
           <w:p>
             <w:pPr>
+              <w:jc w:val="center"/>
               <w:rPr>
                 <w:szCs w:val="36"/>
               </w:rPr>
@@ -4620,7 +4332,7 @@
           </w:tcPr>
           <w:p>
             <w:pPr>
-              <w:jc w:val="both"/>
+              <w:jc w:val="center"/>
               <w:rPr>
                 <w:color w:val="353536"/>
               </w:rPr>
@@ -4639,6 +4351,7 @@
           </w:tcPr>
           <w:p>
             <w:pPr>
+              <w:jc w:val="center"/>
               <w:rPr>
                 <w:szCs w:val="36"/>
               </w:rPr>
@@ -4716,7 +4429,7 @@
           </w:tcPr>
           <w:p>
             <w:pPr>
-              <w:jc w:val="both"/>
+              <w:jc w:val="center"/>
             </w:pPr>
             <w:r>
               <w:t>2.1</w:t>
@@ -4729,12 +4442,13 @@
           </w:tcPr>
           <w:p>
             <w:pPr>
-              <w:rPr>
-                <w:szCs w:val="36"/>
-              </w:rPr>
-            </w:pPr>
-            <w:r>
-              <w:t>Reading an IPFS block</w:t>
+              <w:jc w:val="center"/>
+              <w:rPr>
+                <w:szCs w:val="36"/>
+              </w:rPr>
+            </w:pPr>
+            <w:r>
+              <w:t>Writing to an IPFS block</w:t>
             </w:r>
           </w:p>
         </w:tc>
@@ -4791,7 +4505,7 @@
             <w:pPr>
               <w:pStyle w:val="NormalWeb"/>
               <w:spacing w:before="0" w:beforeAutospacing="0" w:after="0" w:afterAutospacing="0" w:line="480" w:lineRule="auto"/>
-              <w:jc w:val="both"/>
+              <w:jc w:val="center"/>
               <w:textAlignment w:val="baseline"/>
               <w:rPr>
                 <w:color w:val="000000" w:themeColor="text1"/>
@@ -4815,6 +4529,7 @@
             <w:pPr>
               <w:pStyle w:val="NormalWeb"/>
               <w:spacing w:before="0" w:beforeAutospacing="0" w:after="0" w:afterAutospacing="0" w:line="480" w:lineRule="auto"/>
+              <w:jc w:val="center"/>
               <w:textAlignment w:val="baseline"/>
               <w:rPr>
                 <w:color w:val="000000" w:themeColor="text1"/>
@@ -4827,7 +4542,14 @@
                 <w:color w:val="000000" w:themeColor="text1"/>
                 <w:sz w:val="20"/>
               </w:rPr>
-              <w:t>Writing to an IPFS block</w:t>
+              <w:t>Reading</w:t>
+            </w:r>
+            <w:r>
+              <w:rPr>
+                <w:color w:val="000000" w:themeColor="text1"/>
+                <w:sz w:val="20"/>
+              </w:rPr>
+              <w:t xml:space="preserve"> an IPFS block</w:t>
             </w:r>
           </w:p>
         </w:tc>
@@ -4846,7 +4568,7 @@
               <w:rPr>
                 <w:szCs w:val="36"/>
               </w:rPr>
-              <w:t>10</w:t>
+              <w:t>11</w:t>
             </w:r>
           </w:p>
         </w:tc>
@@ -4882,7 +4604,7 @@
           </w:tcPr>
           <w:p>
             <w:pPr>
-              <w:jc w:val="both"/>
+              <w:jc w:val="center"/>
               <w:rPr>
                 <w:szCs w:val="36"/>
               </w:rPr>
@@ -4901,6 +4623,7 @@
           </w:tcPr>
           <w:p>
             <w:pPr>
+              <w:jc w:val="center"/>
               <w:rPr>
                 <w:szCs w:val="36"/>
               </w:rPr>
@@ -4964,7 +4687,7 @@
           </w:tcPr>
           <w:p>
             <w:pPr>
-              <w:jc w:val="both"/>
+              <w:jc w:val="center"/>
               <w:rPr>
                 <w:szCs w:val="36"/>
               </w:rPr>
@@ -4983,6 +4706,7 @@
           </w:tcPr>
           <w:p>
             <w:pPr>
+              <w:jc w:val="center"/>
               <w:rPr>
                 <w:szCs w:val="36"/>
               </w:rPr>
@@ -5010,7 +4734,7 @@
               <w:rPr>
                 <w:szCs w:val="36"/>
               </w:rPr>
-              <w:t>16</w:t>
+              <w:t>15</w:t>
             </w:r>
           </w:p>
         </w:tc>
@@ -5046,6 +4770,7 @@
           </w:tcPr>
           <w:p>
             <w:pPr>
+              <w:jc w:val="center"/>
               <w:rPr>
                 <w:szCs w:val="36"/>
               </w:rPr>
@@ -5064,6 +4789,7 @@
           </w:tcPr>
           <w:p>
             <w:pPr>
+              <w:jc w:val="center"/>
               <w:rPr>
                 <w:szCs w:val="36"/>
               </w:rPr>
@@ -5091,7 +4817,7 @@
               <w:rPr>
                 <w:szCs w:val="36"/>
               </w:rPr>
-              <w:t>17</w:t>
+              <w:t>16</w:t>
             </w:r>
           </w:p>
         </w:tc>
@@ -5127,6 +4853,7 @@
           </w:tcPr>
           <w:p>
             <w:pPr>
+              <w:jc w:val="center"/>
               <w:rPr>
                 <w:szCs w:val="36"/>
               </w:rPr>
@@ -5145,6 +4872,7 @@
           </w:tcPr>
           <w:p>
             <w:pPr>
+              <w:jc w:val="center"/>
               <w:rPr>
                 <w:szCs w:val="36"/>
               </w:rPr>
@@ -5172,7 +4900,7 @@
               <w:rPr>
                 <w:szCs w:val="36"/>
               </w:rPr>
-              <w:t>18</w:t>
+              <w:t>17</w:t>
             </w:r>
           </w:p>
         </w:tc>
@@ -5208,6 +4936,7 @@
           </w:tcPr>
           <w:p>
             <w:pPr>
+              <w:jc w:val="center"/>
               <w:rPr>
                 <w:szCs w:val="36"/>
               </w:rPr>
@@ -5226,6 +4955,7 @@
           </w:tcPr>
           <w:p>
             <w:pPr>
+              <w:jc w:val="center"/>
               <w:rPr>
                 <w:szCs w:val="36"/>
               </w:rPr>
@@ -5253,7 +4983,7 @@
               <w:rPr>
                 <w:szCs w:val="36"/>
               </w:rPr>
-              <w:t>19</w:t>
+              <w:t>18</w:t>
             </w:r>
           </w:p>
         </w:tc>
@@ -5289,6 +5019,7 @@
           </w:tcPr>
           <w:p>
             <w:pPr>
+              <w:jc w:val="center"/>
               <w:rPr>
                 <w:szCs w:val="36"/>
               </w:rPr>
@@ -5307,6 +5038,7 @@
           </w:tcPr>
           <w:p>
             <w:pPr>
+              <w:jc w:val="center"/>
               <w:rPr>
                 <w:szCs w:val="36"/>
               </w:rPr>
@@ -5334,7 +5066,7 @@
               <w:rPr>
                 <w:szCs w:val="36"/>
               </w:rPr>
-              <w:t>20</w:t>
+              <w:t>19</w:t>
             </w:r>
           </w:p>
         </w:tc>
@@ -5370,6 +5102,7 @@
           </w:tcPr>
           <w:p>
             <w:pPr>
+              <w:jc w:val="center"/>
               <w:rPr>
                 <w:szCs w:val="36"/>
               </w:rPr>
@@ -5388,6 +5121,7 @@
           </w:tcPr>
           <w:p>
             <w:pPr>
+              <w:jc w:val="center"/>
               <w:rPr>
                 <w:szCs w:val="36"/>
               </w:rPr>
@@ -5415,7 +5149,7 @@
               <w:rPr>
                 <w:szCs w:val="36"/>
               </w:rPr>
-              <w:t>21</w:t>
+              <w:t>20</w:t>
             </w:r>
           </w:p>
         </w:tc>
@@ -5451,6 +5185,7 @@
           </w:tcPr>
           <w:p>
             <w:pPr>
+              <w:jc w:val="center"/>
               <w:rPr>
                 <w:szCs w:val="36"/>
               </w:rPr>
@@ -5469,6 +5204,7 @@
           </w:tcPr>
           <w:p>
             <w:pPr>
+              <w:jc w:val="center"/>
               <w:rPr>
                 <w:szCs w:val="36"/>
               </w:rPr>
@@ -5496,7 +5232,7 @@
               <w:rPr>
                 <w:szCs w:val="36"/>
               </w:rPr>
-              <w:t>22</w:t>
+              <w:t>21</w:t>
             </w:r>
           </w:p>
         </w:tc>
@@ -5532,6 +5268,7 @@
           </w:tcPr>
           <w:p>
             <w:pPr>
+              <w:jc w:val="center"/>
               <w:rPr>
                 <w:szCs w:val="36"/>
               </w:rPr>
@@ -5550,6 +5287,7 @@
           </w:tcPr>
           <w:p>
             <w:pPr>
+              <w:jc w:val="center"/>
               <w:rPr>
                 <w:szCs w:val="36"/>
               </w:rPr>
@@ -5577,7 +5315,7 @@
               <w:rPr>
                 <w:szCs w:val="36"/>
               </w:rPr>
-              <w:t>22</w:t>
+              <w:t>21</w:t>
             </w:r>
           </w:p>
         </w:tc>
@@ -5613,6 +5351,7 @@
           </w:tcPr>
           <w:p>
             <w:pPr>
+              <w:jc w:val="center"/>
               <w:rPr>
                 <w:szCs w:val="36"/>
               </w:rPr>
@@ -5631,6 +5370,7 @@
           </w:tcPr>
           <w:p>
             <w:pPr>
+              <w:jc w:val="center"/>
               <w:rPr>
                 <w:szCs w:val="36"/>
               </w:rPr>
@@ -5658,7 +5398,7 @@
               <w:rPr>
                 <w:szCs w:val="36"/>
               </w:rPr>
-              <w:t>23</w:t>
+              <w:t>22</w:t>
             </w:r>
           </w:p>
         </w:tc>
@@ -5694,6 +5434,7 @@
           </w:tcPr>
           <w:p>
             <w:pPr>
+              <w:jc w:val="center"/>
               <w:rPr>
                 <w:szCs w:val="36"/>
               </w:rPr>
@@ -5712,6 +5453,7 @@
           </w:tcPr>
           <w:p>
             <w:pPr>
+              <w:jc w:val="center"/>
               <w:rPr>
                 <w:szCs w:val="36"/>
               </w:rPr>
@@ -5739,7 +5481,7 @@
               <w:rPr>
                 <w:szCs w:val="36"/>
               </w:rPr>
-              <w:t>24</w:t>
+              <w:t>23</w:t>
             </w:r>
           </w:p>
         </w:tc>
@@ -5775,6 +5517,7 @@
           </w:tcPr>
           <w:p>
             <w:pPr>
+              <w:jc w:val="center"/>
               <w:rPr>
                 <w:szCs w:val="36"/>
               </w:rPr>
@@ -5793,6 +5536,7 @@
           </w:tcPr>
           <w:p>
             <w:pPr>
+              <w:jc w:val="center"/>
               <w:rPr>
                 <w:szCs w:val="36"/>
               </w:rPr>
@@ -5820,7 +5564,7 @@
               <w:rPr>
                 <w:szCs w:val="36"/>
               </w:rPr>
-              <w:t>25</w:t>
+              <w:t>24</w:t>
             </w:r>
           </w:p>
         </w:tc>
@@ -5856,6 +5600,7 @@
           </w:tcPr>
           <w:p>
             <w:pPr>
+              <w:jc w:val="center"/>
               <w:rPr>
                 <w:szCs w:val="36"/>
               </w:rPr>
@@ -5874,6 +5619,7 @@
           </w:tcPr>
           <w:p>
             <w:pPr>
+              <w:jc w:val="center"/>
               <w:rPr>
                 <w:szCs w:val="36"/>
               </w:rPr>
@@ -5901,7 +5647,505 @@
               <w:rPr>
                 <w:szCs w:val="36"/>
               </w:rPr>
+              <w:t>24</w:t>
+            </w:r>
+          </w:p>
+        </w:tc>
+      </w:tr>
+      <w:tr>
+        <w:trPr>
+          <w:trHeight w:val="423"/>
+        </w:trPr>
+        <w:tc>
+          <w:tcPr>
+            <w:tcW w:w="814" w:type="dxa"/>
+          </w:tcPr>
+          <w:p>
+            <w:pPr>
+              <w:jc w:val="center"/>
+              <w:rPr>
+                <w:b/>
+                <w:szCs w:val="36"/>
+              </w:rPr>
+            </w:pPr>
+            <w:r>
+              <w:rPr>
+                <w:b/>
+                <w:szCs w:val="36"/>
+              </w:rPr>
+              <w:t>18</w:t>
+            </w:r>
+          </w:p>
+        </w:tc>
+        <w:tc>
+          <w:tcPr>
+            <w:tcW w:w="1080" w:type="dxa"/>
+          </w:tcPr>
+          <w:p>
+            <w:pPr>
+              <w:jc w:val="center"/>
+              <w:rPr>
+                <w:szCs w:val="36"/>
+              </w:rPr>
+            </w:pPr>
+            <w:r>
+              <w:rPr>
+                <w:szCs w:val="36"/>
+              </w:rPr>
+              <w:t>6.1</w:t>
+            </w:r>
+          </w:p>
+        </w:tc>
+        <w:tc>
+          <w:tcPr>
+            <w:tcW w:w="5057" w:type="dxa"/>
+          </w:tcPr>
+          <w:p>
+            <w:pPr>
+              <w:jc w:val="center"/>
+              <w:rPr>
+                <w:szCs w:val="36"/>
+              </w:rPr>
+            </w:pPr>
+            <w:r>
+              <w:rPr>
+                <w:szCs w:val="36"/>
+              </w:rPr>
+              <w:t>Login Page</w:t>
+            </w:r>
+          </w:p>
+        </w:tc>
+        <w:tc>
+          <w:tcPr>
+            <w:tcW w:w="1941" w:type="dxa"/>
+          </w:tcPr>
+          <w:p>
+            <w:pPr>
+              <w:jc w:val="center"/>
+              <w:rPr>
+                <w:szCs w:val="36"/>
+              </w:rPr>
+            </w:pPr>
+            <w:r>
+              <w:rPr>
+                <w:szCs w:val="36"/>
+              </w:rPr>
               <w:t>25</w:t>
+            </w:r>
+          </w:p>
+        </w:tc>
+      </w:tr>
+      <w:tr>
+        <w:trPr>
+          <w:trHeight w:val="423"/>
+        </w:trPr>
+        <w:tc>
+          <w:tcPr>
+            <w:tcW w:w="814" w:type="dxa"/>
+          </w:tcPr>
+          <w:p>
+            <w:pPr>
+              <w:jc w:val="center"/>
+              <w:rPr>
+                <w:b/>
+                <w:szCs w:val="36"/>
+              </w:rPr>
+            </w:pPr>
+            <w:r>
+              <w:rPr>
+                <w:b/>
+                <w:szCs w:val="36"/>
+              </w:rPr>
+              <w:t>19</w:t>
+            </w:r>
+          </w:p>
+        </w:tc>
+        <w:tc>
+          <w:tcPr>
+            <w:tcW w:w="1080" w:type="dxa"/>
+          </w:tcPr>
+          <w:p>
+            <w:pPr>
+              <w:jc w:val="center"/>
+              <w:rPr>
+                <w:szCs w:val="36"/>
+              </w:rPr>
+            </w:pPr>
+            <w:r>
+              <w:rPr>
+                <w:szCs w:val="36"/>
+              </w:rPr>
+              <w:t>6.2</w:t>
+            </w:r>
+          </w:p>
+        </w:tc>
+        <w:tc>
+          <w:tcPr>
+            <w:tcW w:w="5057" w:type="dxa"/>
+          </w:tcPr>
+          <w:p>
+            <w:pPr>
+              <w:jc w:val="center"/>
+              <w:rPr>
+                <w:szCs w:val="36"/>
+              </w:rPr>
+            </w:pPr>
+            <w:r>
+              <w:rPr>
+                <w:szCs w:val="36"/>
+              </w:rPr>
+              <w:t>Sign Up Page</w:t>
+            </w:r>
+          </w:p>
+        </w:tc>
+        <w:tc>
+          <w:tcPr>
+            <w:tcW w:w="1941" w:type="dxa"/>
+          </w:tcPr>
+          <w:p>
+            <w:pPr>
+              <w:jc w:val="center"/>
+              <w:rPr>
+                <w:szCs w:val="36"/>
+              </w:rPr>
+            </w:pPr>
+            <w:r>
+              <w:rPr>
+                <w:szCs w:val="36"/>
+              </w:rPr>
+              <w:t>25</w:t>
+            </w:r>
+          </w:p>
+        </w:tc>
+      </w:tr>
+      <w:tr>
+        <w:trPr>
+          <w:trHeight w:val="423"/>
+        </w:trPr>
+        <w:tc>
+          <w:tcPr>
+            <w:tcW w:w="814" w:type="dxa"/>
+          </w:tcPr>
+          <w:p>
+            <w:pPr>
+              <w:jc w:val="center"/>
+              <w:rPr>
+                <w:b/>
+                <w:szCs w:val="36"/>
+              </w:rPr>
+            </w:pPr>
+            <w:r>
+              <w:rPr>
+                <w:b/>
+                <w:szCs w:val="36"/>
+              </w:rPr>
+              <w:t>20</w:t>
+            </w:r>
+          </w:p>
+        </w:tc>
+        <w:tc>
+          <w:tcPr>
+            <w:tcW w:w="1080" w:type="dxa"/>
+          </w:tcPr>
+          <w:p>
+            <w:pPr>
+              <w:jc w:val="center"/>
+              <w:rPr>
+                <w:szCs w:val="36"/>
+              </w:rPr>
+            </w:pPr>
+            <w:r>
+              <w:rPr>
+                <w:szCs w:val="36"/>
+              </w:rPr>
+              <w:t>6.3</w:t>
+            </w:r>
+          </w:p>
+        </w:tc>
+        <w:tc>
+          <w:tcPr>
+            <w:tcW w:w="5057" w:type="dxa"/>
+          </w:tcPr>
+          <w:p>
+            <w:pPr>
+              <w:jc w:val="center"/>
+              <w:rPr>
+                <w:szCs w:val="36"/>
+              </w:rPr>
+            </w:pPr>
+            <w:r>
+              <w:rPr>
+                <w:szCs w:val="36"/>
+              </w:rPr>
+              <w:t>Upload Video Page</w:t>
+            </w:r>
+          </w:p>
+        </w:tc>
+        <w:tc>
+          <w:tcPr>
+            <w:tcW w:w="1941" w:type="dxa"/>
+          </w:tcPr>
+          <w:p>
+            <w:pPr>
+              <w:jc w:val="center"/>
+              <w:rPr>
+                <w:szCs w:val="36"/>
+              </w:rPr>
+            </w:pPr>
+            <w:r>
+              <w:rPr>
+                <w:szCs w:val="36"/>
+              </w:rPr>
+              <w:t>26</w:t>
+            </w:r>
+          </w:p>
+        </w:tc>
+      </w:tr>
+      <w:tr>
+        <w:trPr>
+          <w:trHeight w:val="423"/>
+        </w:trPr>
+        <w:tc>
+          <w:tcPr>
+            <w:tcW w:w="814" w:type="dxa"/>
+          </w:tcPr>
+          <w:p>
+            <w:pPr>
+              <w:jc w:val="center"/>
+              <w:rPr>
+                <w:b/>
+                <w:szCs w:val="36"/>
+              </w:rPr>
+            </w:pPr>
+            <w:r>
+              <w:rPr>
+                <w:b/>
+                <w:szCs w:val="36"/>
+              </w:rPr>
+              <w:t>21</w:t>
+            </w:r>
+          </w:p>
+        </w:tc>
+        <w:tc>
+          <w:tcPr>
+            <w:tcW w:w="1080" w:type="dxa"/>
+          </w:tcPr>
+          <w:p>
+            <w:pPr>
+              <w:jc w:val="center"/>
+              <w:rPr>
+                <w:szCs w:val="36"/>
+              </w:rPr>
+            </w:pPr>
+            <w:r>
+              <w:rPr>
+                <w:szCs w:val="36"/>
+              </w:rPr>
+              <w:t>6.4</w:t>
+            </w:r>
+          </w:p>
+        </w:tc>
+        <w:tc>
+          <w:tcPr>
+            <w:tcW w:w="5057" w:type="dxa"/>
+          </w:tcPr>
+          <w:p>
+            <w:pPr>
+              <w:jc w:val="center"/>
+              <w:rPr>
+                <w:szCs w:val="36"/>
+              </w:rPr>
+            </w:pPr>
+            <w:r>
+              <w:rPr>
+                <w:szCs w:val="36"/>
+              </w:rPr>
+              <w:t>View Video Page</w:t>
+            </w:r>
+          </w:p>
+        </w:tc>
+        <w:tc>
+          <w:tcPr>
+            <w:tcW w:w="1941" w:type="dxa"/>
+          </w:tcPr>
+          <w:p>
+            <w:pPr>
+              <w:jc w:val="center"/>
+              <w:rPr>
+                <w:szCs w:val="36"/>
+              </w:rPr>
+            </w:pPr>
+            <w:r>
+              <w:rPr>
+                <w:szCs w:val="36"/>
+              </w:rPr>
+              <w:t>26</w:t>
+            </w:r>
+          </w:p>
+        </w:tc>
+      </w:tr>
+      <w:tr>
+        <w:trPr>
+          <w:trHeight w:val="423"/>
+        </w:trPr>
+        <w:tc>
+          <w:tcPr>
+            <w:tcW w:w="814" w:type="dxa"/>
+          </w:tcPr>
+          <w:p>
+            <w:pPr>
+              <w:jc w:val="center"/>
+              <w:rPr>
+                <w:b/>
+                <w:szCs w:val="36"/>
+              </w:rPr>
+            </w:pPr>
+            <w:r>
+              <w:rPr>
+                <w:b/>
+                <w:szCs w:val="36"/>
+              </w:rPr>
+              <w:t>22</w:t>
+            </w:r>
+          </w:p>
+        </w:tc>
+        <w:tc>
+          <w:tcPr>
+            <w:tcW w:w="1080" w:type="dxa"/>
+          </w:tcPr>
+          <w:p>
+            <w:pPr>
+              <w:jc w:val="center"/>
+              <w:rPr>
+                <w:szCs w:val="36"/>
+              </w:rPr>
+            </w:pPr>
+            <w:r>
+              <w:rPr>
+                <w:szCs w:val="36"/>
+              </w:rPr>
+              <w:t>6.5</w:t>
+            </w:r>
+          </w:p>
+        </w:tc>
+        <w:tc>
+          <w:tcPr>
+            <w:tcW w:w="5057" w:type="dxa"/>
+          </w:tcPr>
+          <w:p>
+            <w:pPr>
+              <w:jc w:val="center"/>
+              <w:rPr>
+                <w:szCs w:val="36"/>
+              </w:rPr>
+            </w:pPr>
+            <w:r>
+              <w:rPr>
+                <w:szCs w:val="36"/>
+              </w:rPr>
+              <w:t>Profile Page</w:t>
+            </w:r>
+          </w:p>
+        </w:tc>
+        <w:tc>
+          <w:tcPr>
+            <w:tcW w:w="1941" w:type="dxa"/>
+          </w:tcPr>
+          <w:p>
+            <w:pPr>
+              <w:jc w:val="center"/>
+              <w:rPr>
+                <w:szCs w:val="36"/>
+              </w:rPr>
+            </w:pPr>
+            <w:r>
+              <w:rPr>
+                <w:szCs w:val="36"/>
+              </w:rPr>
+              <w:t>27</w:t>
+            </w:r>
+          </w:p>
+        </w:tc>
+      </w:tr>
+      <w:tr>
+        <w:trPr>
+          <w:trHeight w:val="423"/>
+        </w:trPr>
+        <w:tc>
+          <w:tcPr>
+            <w:tcW w:w="814" w:type="dxa"/>
+          </w:tcPr>
+          <w:p>
+            <w:pPr>
+              <w:jc w:val="center"/>
+              <w:rPr>
+                <w:b/>
+                <w:szCs w:val="36"/>
+              </w:rPr>
+            </w:pPr>
+            <w:r>
+              <w:rPr>
+                <w:b/>
+                <w:szCs w:val="36"/>
+              </w:rPr>
+              <w:t>23</w:t>
+            </w:r>
+          </w:p>
+        </w:tc>
+        <w:tc>
+          <w:tcPr>
+            <w:tcW w:w="1080" w:type="dxa"/>
+          </w:tcPr>
+          <w:p>
+            <w:pPr>
+              <w:jc w:val="center"/>
+              <w:rPr>
+                <w:szCs w:val="36"/>
+              </w:rPr>
+            </w:pPr>
+            <w:r>
+              <w:rPr>
+                <w:szCs w:val="36"/>
+              </w:rPr>
+              <w:t>6.6</w:t>
+            </w:r>
+          </w:p>
+        </w:tc>
+        <w:tc>
+          <w:tcPr>
+            <w:tcW w:w="5057" w:type="dxa"/>
+          </w:tcPr>
+          <w:p>
+            <w:pPr>
+              <w:jc w:val="center"/>
+              <w:rPr>
+                <w:szCs w:val="36"/>
+              </w:rPr>
+            </w:pPr>
+            <w:r>
+              <w:rPr>
+                <w:szCs w:val="36"/>
+              </w:rPr>
+              <w:t>Home Page</w:t>
+            </w:r>
+          </w:p>
+        </w:tc>
+        <w:tc>
+          <w:tcPr>
+            <w:tcW w:w="1941" w:type="dxa"/>
+          </w:tcPr>
+          <w:p>
+            <w:pPr>
+              <w:jc w:val="center"/>
+              <w:rPr>
+                <w:szCs w:val="36"/>
+              </w:rPr>
+            </w:pPr>
+            <w:r>
+              <w:rPr>
+                <w:szCs w:val="36"/>
+              </w:rPr>
+              <w:t>27</w:t>
             </w:r>
           </w:p>
         </w:tc>
@@ -5946,7 +6190,7 @@
     <w:p>
       <w:pPr>
         <w:spacing w:line="240" w:lineRule="auto"/>
-        <w:jc w:val="both"/>
+        <w:jc w:val="center"/>
         <w:rPr>
           <w:rFonts w:ascii="Times New Roman" w:hAnsi="Times New Roman" w:cs="Times New Roman"/>
           <w:b/>
@@ -5954,6 +6198,15 @@
           <w:sz w:val="28"/>
         </w:rPr>
       </w:pPr>
+      <w:r>
+        <w:rPr>
+          <w:rFonts w:ascii="Times New Roman" w:hAnsi="Times New Roman" w:cs="Times New Roman"/>
+          <w:b/>
+          <w:bCs/>
+          <w:sz w:val="28"/>
+        </w:rPr>
+        <w:t>I</w:t>
+      </w:r>
     </w:p>
     <w:p>
       <w:pPr>
@@ -5961,74 +6214,18 @@
         <w:jc w:val="both"/>
         <w:rPr>
           <w:rFonts w:ascii="Times New Roman" w:hAnsi="Times New Roman" w:cs="Times New Roman"/>
+          <w:sz w:val="32"/>
+          <w:szCs w:val="28"/>
+        </w:rPr>
+      </w:pPr>
+      <w:r>
+        <w:rPr>
+          <w:rFonts w:ascii="Times New Roman" w:hAnsi="Times New Roman" w:cs="Times New Roman"/>
           <w:b/>
           <w:bCs/>
           <w:sz w:val="28"/>
         </w:rPr>
-      </w:pPr>
-    </w:p>
-    <w:p>
-      <w:pPr>
-        <w:spacing w:line="240" w:lineRule="auto"/>
-        <w:jc w:val="both"/>
-        <w:rPr>
-          <w:rFonts w:ascii="Times New Roman" w:hAnsi="Times New Roman" w:cs="Times New Roman"/>
-          <w:b/>
-          <w:bCs/>
-          <w:sz w:val="28"/>
-        </w:rPr>
-      </w:pPr>
-    </w:p>
-    <w:p>
-      <w:pPr>
-        <w:spacing w:line="240" w:lineRule="auto"/>
-        <w:jc w:val="both"/>
-        <w:rPr>
-          <w:rFonts w:ascii="Times New Roman" w:hAnsi="Times New Roman" w:cs="Times New Roman"/>
-          <w:b/>
-          <w:bCs/>
-          <w:sz w:val="28"/>
-        </w:rPr>
-      </w:pPr>
-    </w:p>
-    <w:p>
-      <w:pPr>
-        <w:spacing w:line="240" w:lineRule="auto"/>
-        <w:jc w:val="center"/>
-        <w:rPr>
-          <w:rFonts w:ascii="Times New Roman" w:hAnsi="Times New Roman" w:cs="Times New Roman"/>
-          <w:b/>
-          <w:bCs/>
-          <w:sz w:val="28"/>
-        </w:rPr>
-      </w:pPr>
-      <w:r>
-        <w:rPr>
-          <w:rFonts w:ascii="Times New Roman" w:hAnsi="Times New Roman" w:cs="Times New Roman"/>
-          <w:b/>
-          <w:bCs/>
-          <w:sz w:val="28"/>
-        </w:rPr>
-        <w:t>I</w:t>
-      </w:r>
-    </w:p>
-    <w:p>
-      <w:pPr>
-        <w:spacing w:line="240" w:lineRule="auto"/>
-        <w:jc w:val="both"/>
-        <w:rPr>
-          <w:rFonts w:ascii="Times New Roman" w:hAnsi="Times New Roman" w:cs="Times New Roman"/>
-          <w:sz w:val="32"/>
-          <w:szCs w:val="28"/>
-        </w:rPr>
-      </w:pPr>
-      <w:r>
-        <w:rPr>
-          <w:rFonts w:ascii="Times New Roman" w:hAnsi="Times New Roman" w:cs="Times New Roman"/>
-          <w:b/>
-          <w:bCs/>
-          <w:sz w:val="28"/>
-        </w:rPr>
+        <w:lastRenderedPageBreak/>
         <w:t>LIST OF SYMBOLS, ABBREVIATION AND NOMENCLATURE</w:t>
       </w:r>
     </w:p>
@@ -6047,16 +6244,14 @@
         <w:spacing w:line="360" w:lineRule="auto"/>
         <w:jc w:val="both"/>
       </w:pPr>
-      <w:proofErr w:type="spellStart"/>
       <w:r>
         <w:rPr>
           <w:b/>
         </w:rPr>
         <w:t>DDoS</w:t>
       </w:r>
-      <w:proofErr w:type="spellEnd"/>
-      <w:r>
-        <w:t xml:space="preserve"> :  Distributed Denial of Service</w:t>
+      <w:r>
+        <w:t xml:space="preserve">   :  Distributed Denial of Service</w:t>
       </w:r>
     </w:p>
     <w:p>
@@ -6081,7 +6276,7 @@
         <w:t>DAG</w:t>
       </w:r>
       <w:r>
-        <w:t xml:space="preserve">  :  Directed Acyclic Graph</w:t>
+        <w:t xml:space="preserve">    :  Directed Acyclic Graph</w:t>
       </w:r>
     </w:p>
     <w:p>
@@ -6108,15 +6303,7 @@
       </w:r>
       <w:proofErr w:type="spellEnd"/>
       <w:r>
-        <w:t xml:space="preserve">  :  </w:t>
-      </w:r>
-      <w:proofErr w:type="spellStart"/>
-      <w:r>
-        <w:t>Decentralised</w:t>
-      </w:r>
-      <w:proofErr w:type="spellEnd"/>
-      <w:r>
-        <w:t xml:space="preserve"> App</w:t>
+        <w:t xml:space="preserve">   :  Decentralized App</w:t>
       </w:r>
     </w:p>
     <w:p>
@@ -6141,7 +6328,7 @@
         <w:t>P2P</w:t>
       </w:r>
       <w:r>
-        <w:t xml:space="preserve">    :  Peer to peer</w:t>
+        <w:t xml:space="preserve">      :  Peer to peer</w:t>
       </w:r>
     </w:p>
     <w:p>
@@ -6166,7 +6353,7 @@
         <w:t>DHT</w:t>
       </w:r>
       <w:r>
-        <w:t xml:space="preserve">   :  Distributed Hash Tables</w:t>
+        <w:t xml:space="preserve">    :  Distributed Hash Tables</w:t>
       </w:r>
     </w:p>
     <w:p>
@@ -6191,7 +6378,7 @@
         <w:t>IP</w:t>
       </w:r>
       <w:r>
-        <w:t xml:space="preserve">       :  Internet Protocol</w:t>
+        <w:t xml:space="preserve">         :  Internet Protocol</w:t>
       </w:r>
     </w:p>
     <w:p>
@@ -6216,15 +6403,7 @@
         <w:t>IPFS</w:t>
       </w:r>
       <w:r>
-        <w:t xml:space="preserve">   :  </w:t>
-      </w:r>
-      <w:proofErr w:type="spellStart"/>
-      <w:r>
-        <w:t>InterPlanetary</w:t>
-      </w:r>
-      <w:proofErr w:type="spellEnd"/>
-      <w:r>
-        <w:t xml:space="preserve"> File System</w:t>
+        <w:t xml:space="preserve">    :  InterPlanetary File System</w:t>
       </w:r>
     </w:p>
     <w:p>
@@ -6249,7 +6428,7 @@
         <w:t>SFS</w:t>
       </w:r>
       <w:r>
-        <w:t xml:space="preserve">    :  Self-Certifying File System</w:t>
+        <w:t xml:space="preserve">      :  Self-Certifying File System</w:t>
       </w:r>
     </w:p>
     <w:p>
@@ -6274,7 +6453,7 @@
         <w:t>Pow</w:t>
       </w:r>
       <w:r>
-        <w:t xml:space="preserve">    :  Proof of Work</w:t>
+        <w:t xml:space="preserve">      :  Proof of Work</w:t>
       </w:r>
     </w:p>
     <w:p>
@@ -6292,16 +6471,14 @@
         <w:spacing w:line="360" w:lineRule="auto"/>
         <w:jc w:val="both"/>
       </w:pPr>
-      <w:proofErr w:type="spellStart"/>
       <w:r>
         <w:rPr>
           <w:b/>
         </w:rPr>
         <w:t>DPoS</w:t>
       </w:r>
-      <w:proofErr w:type="spellEnd"/>
-      <w:r>
-        <w:t xml:space="preserve">  :  </w:t>
+      <w:r>
+        <w:t xml:space="preserve">    :  </w:t>
       </w:r>
       <w:r>
         <w:rPr>
@@ -6325,7 +6502,6 @@
         <w:spacing w:line="360" w:lineRule="auto"/>
         <w:jc w:val="both"/>
       </w:pPr>
-      <w:proofErr w:type="spellStart"/>
       <w:r>
         <w:rPr>
           <w:b/>
@@ -6333,12 +6509,11 @@
         </w:rPr>
         <w:t>PoA</w:t>
       </w:r>
-      <w:proofErr w:type="spellEnd"/>
-      <w:r>
-        <w:rPr>
-          <w:szCs w:val="28"/>
-        </w:rPr>
-        <w:t xml:space="preserve">    :  Proof of Activity</w:t>
+      <w:r>
+        <w:rPr>
+          <w:szCs w:val="28"/>
+        </w:rPr>
+        <w:t xml:space="preserve">      :  Proof of Activity</w:t>
       </w:r>
     </w:p>
     <w:p>
@@ -6369,7 +6544,7 @@
         <w:rPr>
           <w:szCs w:val="28"/>
         </w:rPr>
-        <w:t xml:space="preserve">     :  Proof of Stake</w:t>
+        <w:t xml:space="preserve">       :  Proof of Stake</w:t>
       </w:r>
     </w:p>
     <w:p>
@@ -6398,7 +6573,7 @@
         <w:rPr>
           <w:szCs w:val="28"/>
         </w:rPr>
-        <w:t xml:space="preserve">     :  Lisp- like Language</w:t>
+        <w:t xml:space="preserve">      :  Lisp- like Language</w:t>
       </w:r>
     </w:p>
     <w:p>
@@ -6456,7 +6631,7 @@
         <w:rPr>
           <w:szCs w:val="28"/>
         </w:rPr>
-        <w:t xml:space="preserve">     :  Cascading Style Sheets</w:t>
+        <w:t xml:space="preserve">       :  Cascading Style Sheets</w:t>
       </w:r>
     </w:p>
     <w:p>
@@ -6485,7 +6660,7 @@
         <w:rPr>
           <w:szCs w:val="28"/>
         </w:rPr>
-        <w:t xml:space="preserve">     :  Apple Operating System</w:t>
+        <w:t xml:space="preserve">        :  Apple Operating System</w:t>
       </w:r>
     </w:p>
     <w:p>
@@ -6514,7 +6689,7 @@
         <w:rPr>
           <w:szCs w:val="28"/>
         </w:rPr>
-        <w:t xml:space="preserve">      :  Quick Response</w:t>
+        <w:t xml:space="preserve">         :  Quick Response</w:t>
       </w:r>
     </w:p>
     <w:p>
@@ -6543,7 +6718,7 @@
         <w:rPr>
           <w:szCs w:val="28"/>
         </w:rPr>
-        <w:t xml:space="preserve">     :  Extended</w:t>
+        <w:t xml:space="preserve">       :   JavaScript Extended</w:t>
       </w:r>
     </w:p>
     <w:p>
@@ -6572,7 +6747,7 @@
         <w:rPr>
           <w:szCs w:val="28"/>
         </w:rPr>
-        <w:t xml:space="preserve">    :  Uniform Resource Locator   </w:t>
+        <w:t xml:space="preserve">      :  Uniform Resource Locator   </w:t>
       </w:r>
     </w:p>
     <w:p>
@@ -6601,7 +6776,7 @@
         <w:rPr>
           <w:szCs w:val="28"/>
         </w:rPr>
-        <w:t xml:space="preserve">    :  Data Flow Diagram</w:t>
+        <w:t xml:space="preserve">      :  Data Flow Diagram</w:t>
       </w:r>
     </w:p>
     <w:p>
@@ -6630,7 +6805,7 @@
         <w:rPr>
           <w:szCs w:val="28"/>
         </w:rPr>
-        <w:t xml:space="preserve">    :  Unified Modeling Language</w:t>
+        <w:t xml:space="preserve">     :  Unified Modeling Language</w:t>
       </w:r>
     </w:p>
     <w:p>
@@ -6659,7 +6834,7 @@
         <w:rPr>
           <w:szCs w:val="28"/>
         </w:rPr>
-        <w:t xml:space="preserve">   :  Program Evaluation Review Technique</w:t>
+        <w:t xml:space="preserve">    :  Program Evaluation Review Technique</w:t>
       </w:r>
       <w:r>
         <w:rPr>

</xml_diff>

<commit_message>
Time comparison and probably final
</commit_message>
<xml_diff>
--- a/Project Report/28-05-2019/Header.docx
+++ b/Project Report/28-05-2019/Header.docx
@@ -351,7 +351,7 @@
             <wp:extent cx="1005840" cy="1193497"/>
             <wp:effectExtent l="0" t="0" r="0" b="0"/>
             <wp:docPr id="1" name="Picture 1" descr="Image result for mitcoe logo png">
-              <a:hlinkClick xmlns:a="http://schemas.openxmlformats.org/drawingml/2006/main" r:id="rId5" tgtFrame="&quot;_blank&quot;"/>
+              <a:hlinkClick xmlns:a="http://schemas.openxmlformats.org/drawingml/2006/main" r:id="rId6" tgtFrame="&quot;_blank&quot;"/>
             </wp:docPr>
             <wp:cNvGraphicFramePr>
               <a:graphicFrameLocks xmlns:a="http://schemas.openxmlformats.org/drawingml/2006/main" noChangeAspect="1"/>
@@ -361,14 +361,14 @@
                 <pic:pic xmlns:pic="http://schemas.openxmlformats.org/drawingml/2006/picture">
                   <pic:nvPicPr>
                     <pic:cNvPr id="0" name="Picture 1" descr="Image result for mitcoe logo png">
-                      <a:hlinkClick r:id="rId5" tgtFrame="&quot;_blank&quot;"/>
+                      <a:hlinkClick r:id="rId6" tgtFrame="&quot;_blank&quot;"/>
                     </pic:cNvPr>
                     <pic:cNvPicPr>
                       <a:picLocks noChangeAspect="1" noChangeArrowheads="1"/>
                     </pic:cNvPicPr>
                   </pic:nvPicPr>
                   <pic:blipFill>
-                    <a:blip r:embed="rId6" cstate="print"/>
+                    <a:blip r:embed="rId7" cstate="print"/>
                     <a:srcRect/>
                     <a:stretch>
                       <a:fillRect/>
@@ -454,6 +454,18 @@
           <w:szCs w:val="28"/>
         </w:rPr>
       </w:pPr>
+    </w:p>
+    <w:p>
+      <w:pPr>
+        <w:spacing w:line="360" w:lineRule="auto"/>
+        <w:jc w:val="center"/>
+        <w:rPr>
+          <w:rFonts w:ascii="Times New Roman" w:hAnsi="Times New Roman" w:cs="Times New Roman"/>
+          <w:bCs/>
+          <w:sz w:val="28"/>
+          <w:szCs w:val="28"/>
+        </w:rPr>
+      </w:pPr>
       <w:r>
         <w:rPr>
           <w:rFonts w:ascii="Times New Roman" w:hAnsi="Times New Roman" w:cs="Times New Roman"/>
@@ -835,6 +847,21 @@
           <w:szCs w:val="28"/>
         </w:rPr>
       </w:pPr>
+    </w:p>
+    <w:p>
+      <w:pPr>
+        <w:tabs>
+          <w:tab w:val="center" w:pos="4677"/>
+          <w:tab w:val="left" w:pos="6136"/>
+        </w:tabs>
+        <w:spacing w:line="240" w:lineRule="auto"/>
+        <w:jc w:val="center"/>
+        <w:rPr>
+          <w:rFonts w:ascii="Times New Roman" w:hAnsi="Times New Roman" w:cs="Times New Roman"/>
+          <w:sz w:val="32"/>
+          <w:szCs w:val="28"/>
+        </w:rPr>
+      </w:pPr>
       <w:r>
         <w:rPr>
           <w:rFonts w:ascii="Arial" w:hAnsi="Arial" w:cs="Arial"/>
@@ -850,7 +877,7 @@
             <wp:extent cx="1271533" cy="1508760"/>
             <wp:effectExtent l="19050" t="0" r="4817" b="0"/>
             <wp:docPr id="2" name="Picture 2" descr="Image result for mitcoe logo png">
-              <a:hlinkClick xmlns:a="http://schemas.openxmlformats.org/drawingml/2006/main" r:id="rId5" tgtFrame="&quot;_blank&quot;"/>
+              <a:hlinkClick xmlns:a="http://schemas.openxmlformats.org/drawingml/2006/main" r:id="rId6" tgtFrame="&quot;_blank&quot;"/>
             </wp:docPr>
             <wp:cNvGraphicFramePr>
               <a:graphicFrameLocks xmlns:a="http://schemas.openxmlformats.org/drawingml/2006/main" noChangeAspect="1"/>
@@ -860,14 +887,14 @@
                 <pic:pic xmlns:pic="http://schemas.openxmlformats.org/drawingml/2006/picture">
                   <pic:nvPicPr>
                     <pic:cNvPr id="0" name="Picture 1" descr="Image result for mitcoe logo png">
-                      <a:hlinkClick r:id="rId5" tgtFrame="&quot;_blank&quot;"/>
+                      <a:hlinkClick r:id="rId6" tgtFrame="&quot;_blank&quot;"/>
                     </pic:cNvPr>
                     <pic:cNvPicPr>
                       <a:picLocks noChangeAspect="1" noChangeArrowheads="1"/>
                     </pic:cNvPicPr>
                   </pic:nvPicPr>
                   <pic:blipFill>
-                    <a:blip r:embed="rId6" cstate="print"/>
+                    <a:blip r:embed="rId7" cstate="print"/>
                     <a:srcRect/>
                     <a:stretch>
                       <a:fillRect/>
@@ -1485,6 +1512,19 @@
           <w:szCs w:val="28"/>
         </w:rPr>
       </w:pPr>
+    </w:p>
+    <w:p>
+      <w:pPr>
+        <w:spacing w:line="360" w:lineRule="auto"/>
+        <w:jc w:val="center"/>
+        <w:rPr>
+          <w:rFonts w:ascii="Times New Roman" w:hAnsi="Times New Roman" w:cs="Times New Roman"/>
+          <w:b/>
+          <w:bCs/>
+          <w:sz w:val="28"/>
+          <w:szCs w:val="28"/>
+        </w:rPr>
+      </w:pPr>
       <w:r>
         <w:rPr>
           <w:rFonts w:ascii="Times New Roman" w:hAnsi="Times New Roman" w:cs="Times New Roman"/>
@@ -1967,6 +2007,32 @@
           <w:lang w:val="en-IN"/>
         </w:rPr>
       </w:pPr>
+    </w:p>
+    <w:p>
+      <w:pPr>
+        <w:spacing w:line="240" w:lineRule="auto"/>
+        <w:jc w:val="center"/>
+        <w:rPr>
+          <w:rFonts w:ascii="Times New Roman" w:hAnsi="Times New Roman" w:cs="Times New Roman"/>
+          <w:b/>
+          <w:sz w:val="28"/>
+          <w:szCs w:val="28"/>
+          <w:lang w:val="en-IN"/>
+        </w:rPr>
+      </w:pPr>
+    </w:p>
+    <w:p>
+      <w:pPr>
+        <w:spacing w:line="240" w:lineRule="auto"/>
+        <w:jc w:val="center"/>
+        <w:rPr>
+          <w:rFonts w:ascii="Times New Roman" w:hAnsi="Times New Roman" w:cs="Times New Roman"/>
+          <w:b/>
+          <w:sz w:val="28"/>
+          <w:szCs w:val="28"/>
+          <w:lang w:val="en-IN"/>
+        </w:rPr>
+      </w:pPr>
       <w:r>
         <w:rPr>
           <w:rFonts w:ascii="Times New Roman" w:hAnsi="Times New Roman" w:cs="Times New Roman"/>
@@ -2250,6 +2316,32 @@
           <w:rFonts w:asciiTheme="minorHAnsi" w:hAnsiTheme="minorHAnsi" w:cstheme="minorHAnsi"/>
           <w:bCs/>
           <w:color w:val="auto"/>
+        </w:rPr>
+      </w:pPr>
+    </w:p>
+    <w:p>
+      <w:pPr>
+        <w:pStyle w:val="Default"/>
+        <w:spacing w:line="360" w:lineRule="auto"/>
+        <w:jc w:val="center"/>
+        <w:rPr>
+          <w:b/>
+          <w:bCs/>
+          <w:color w:val="auto"/>
+          <w:sz w:val="28"/>
+        </w:rPr>
+      </w:pPr>
+    </w:p>
+    <w:p>
+      <w:pPr>
+        <w:pStyle w:val="Default"/>
+        <w:spacing w:line="360" w:lineRule="auto"/>
+        <w:jc w:val="center"/>
+        <w:rPr>
+          <w:b/>
+          <w:bCs/>
+          <w:color w:val="auto"/>
+          <w:sz w:val="28"/>
         </w:rPr>
       </w:pPr>
     </w:p>
@@ -3351,7 +3443,6 @@
         </w:rPr>
       </w:pPr>
       <w:r>
-        <w:lastRenderedPageBreak/>
         <w:t xml:space="preserve"> </w:t>
       </w:r>
       <w:r>
@@ -3406,6 +3497,7 @@
         </w:rPr>
       </w:pPr>
       <w:r>
+        <w:lastRenderedPageBreak/>
         <w:t xml:space="preserve"> </w:t>
       </w:r>
       <w:r>
@@ -3596,16 +3688,14 @@
           <w:color w:val="auto"/>
         </w:rPr>
         <w:tab/>
-        <w:t>Sign U</w:t>
-      </w:r>
-      <w:bookmarkStart w:id="0" w:name="_GoBack"/>
-      <w:bookmarkEnd w:id="0"/>
-      <w:r>
-        <w:rPr>
-          <w:bCs/>
-          <w:color w:val="auto"/>
-        </w:rPr>
-        <w:t>p………………………………………………………...25</w:t>
+        <w:t>S</w:t>
+      </w:r>
+      <w:r>
+        <w:rPr>
+          <w:bCs/>
+          <w:color w:val="auto"/>
+        </w:rPr>
+        <w:t>ign Up………………………………………………………...26</w:t>
       </w:r>
     </w:p>
     <w:p>
@@ -3636,7 +3726,21 @@
           <w:color w:val="auto"/>
         </w:rPr>
         <w:tab/>
-        <w:t>Upload Video………………………………………………….26</w:t>
+        <w:t>Upload Video………………………………………………….</w:t>
+      </w:r>
+      <w:r>
+        <w:rPr>
+          <w:bCs/>
+          <w:color w:val="auto"/>
+        </w:rPr>
+        <w:t>.</w:t>
+      </w:r>
+      <w:r>
+        <w:rPr>
+          <w:bCs/>
+          <w:color w:val="auto"/>
+        </w:rPr>
+        <w:t>26</w:t>
       </w:r>
     </w:p>
     <w:p>
@@ -3681,7 +3785,7 @@
           <w:bCs/>
           <w:color w:val="auto"/>
         </w:rPr>
-        <w:t>……………………………………………………26</w:t>
+        <w:t>…………………………………………………….27</w:t>
       </w:r>
     </w:p>
     <w:p>
@@ -3718,7 +3822,21 @@
           <w:bCs/>
           <w:color w:val="auto"/>
         </w:rPr>
-        <w:t>………………………………………………………….27.</w:t>
+        <w:t>………………………………………………………….</w:t>
+      </w:r>
+      <w:r>
+        <w:rPr>
+          <w:bCs/>
+          <w:color w:val="auto"/>
+        </w:rPr>
+        <w:t>.</w:t>
+      </w:r>
+      <w:r>
+        <w:rPr>
+          <w:bCs/>
+          <w:color w:val="auto"/>
+        </w:rPr>
+        <w:t>27.</w:t>
       </w:r>
     </w:p>
     <w:p>
@@ -3757,7 +3875,38 @@
           <w:bCs/>
           <w:color w:val="auto"/>
         </w:rPr>
-        <w:t>Home Page……………………………………………………..27</w:t>
+        <w:t>H</w:t>
+      </w:r>
+      <w:r>
+        <w:rPr>
+          <w:bCs/>
+          <w:color w:val="auto"/>
+        </w:rPr>
+        <w:t>ome Page……………………………………………………..28</w:t>
+      </w:r>
+    </w:p>
+    <w:p>
+      <w:pPr>
+        <w:pStyle w:val="Default"/>
+        <w:numPr>
+          <w:ilvl w:val="1"/>
+          <w:numId w:val="3"/>
+        </w:numPr>
+        <w:spacing w:line="360" w:lineRule="auto"/>
+        <w:jc w:val="both"/>
+        <w:rPr>
+          <w:b/>
+          <w:bCs/>
+          <w:color w:val="auto"/>
+        </w:rPr>
+      </w:pPr>
+      <w:r>
+        <w:rPr>
+          <w:bCs/>
+          <w:color w:val="auto"/>
+        </w:rPr>
+        <w:tab/>
+        <w:t>Evaluation……………………………………………………...29</w:t>
       </w:r>
       <w:r>
         <w:rPr>
@@ -3798,7 +3947,15 @@
           <w:color w:val="auto"/>
         </w:rPr>
         <w:tab/>
-        <w:t>CONCLUSION……………………………………………………….28</w:t>
+        <w:t>CO</w:t>
+      </w:r>
+      <w:r>
+        <w:rPr>
+          <w:b/>
+          <w:bCs/>
+          <w:color w:val="auto"/>
+        </w:rPr>
+        <w:t>NCLUSION……………………………………………………….30</w:t>
       </w:r>
     </w:p>
     <w:p>
@@ -3876,7 +4033,7 @@
           <w:color w:val="auto"/>
         </w:rPr>
         <w:tab/>
-        <w:t xml:space="preserve">    29</w:t>
+        <w:t xml:space="preserve">    31</w:t>
       </w:r>
     </w:p>
     <w:p>
@@ -4068,6 +4225,45 @@
           <w:b/>
           <w:bCs/>
           <w:color w:val="auto"/>
+        </w:rPr>
+      </w:pPr>
+    </w:p>
+    <w:p>
+      <w:pPr>
+        <w:pStyle w:val="Default"/>
+        <w:spacing w:line="360" w:lineRule="auto"/>
+        <w:jc w:val="center"/>
+        <w:rPr>
+          <w:b/>
+          <w:bCs/>
+          <w:color w:val="auto"/>
+          <w:sz w:val="28"/>
+        </w:rPr>
+      </w:pPr>
+    </w:p>
+    <w:p>
+      <w:pPr>
+        <w:pStyle w:val="Default"/>
+        <w:spacing w:line="360" w:lineRule="auto"/>
+        <w:jc w:val="center"/>
+        <w:rPr>
+          <w:b/>
+          <w:bCs/>
+          <w:color w:val="auto"/>
+          <w:sz w:val="28"/>
+        </w:rPr>
+      </w:pPr>
+    </w:p>
+    <w:p>
+      <w:pPr>
+        <w:pStyle w:val="Default"/>
+        <w:spacing w:line="360" w:lineRule="auto"/>
+        <w:jc w:val="center"/>
+        <w:rPr>
+          <w:b/>
+          <w:bCs/>
+          <w:color w:val="auto"/>
+          <w:sz w:val="28"/>
         </w:rPr>
       </w:pPr>
     </w:p>
@@ -4135,15 +4331,41 @@
                 <w:szCs w:val="36"/>
               </w:rPr>
             </w:pPr>
-            <w:proofErr w:type="spellStart"/>
             <w:r>
               <w:rPr>
                 <w:b/>
                 <w:szCs w:val="36"/>
               </w:rPr>
-              <w:t>S.No</w:t>
-            </w:r>
-            <w:proofErr w:type="spellEnd"/>
+              <w:t>S</w:t>
+            </w:r>
+            <w:r>
+              <w:rPr>
+                <w:b/>
+                <w:szCs w:val="36"/>
+              </w:rPr>
+              <w:t>r</w:t>
+            </w:r>
+            <w:r>
+              <w:rPr>
+                <w:b/>
+                <w:szCs w:val="36"/>
+              </w:rPr>
+              <w:t>.</w:t>
+            </w:r>
+            <w:r>
+              <w:rPr>
+                <w:b/>
+                <w:szCs w:val="36"/>
+              </w:rPr>
+              <w:t xml:space="preserve"> </w:t>
+            </w:r>
+            <w:r>
+              <w:rPr>
+                <w:b/>
+                <w:szCs w:val="36"/>
+              </w:rPr>
+              <w:t>No</w:t>
+            </w:r>
           </w:p>
         </w:tc>
         <w:tc>
@@ -5813,7 +6035,7 @@
               <w:rPr>
                 <w:szCs w:val="36"/>
               </w:rPr>
-              <w:t>25</w:t>
+              <w:t>26</w:t>
             </w:r>
           </w:p>
         </w:tc>
@@ -5979,7 +6201,7 @@
               <w:rPr>
                 <w:szCs w:val="36"/>
               </w:rPr>
-              <w:t>26</w:t>
+              <w:t>27</w:t>
             </w:r>
           </w:p>
         </w:tc>
@@ -6145,7 +6367,90 @@
               <w:rPr>
                 <w:szCs w:val="36"/>
               </w:rPr>
-              <w:t>27</w:t>
+              <w:t>28</w:t>
+            </w:r>
+          </w:p>
+        </w:tc>
+      </w:tr>
+      <w:tr>
+        <w:trPr>
+          <w:trHeight w:val="423"/>
+        </w:trPr>
+        <w:tc>
+          <w:tcPr>
+            <w:tcW w:w="814" w:type="dxa"/>
+          </w:tcPr>
+          <w:p>
+            <w:pPr>
+              <w:jc w:val="center"/>
+              <w:rPr>
+                <w:b/>
+                <w:szCs w:val="36"/>
+              </w:rPr>
+            </w:pPr>
+            <w:r>
+              <w:rPr>
+                <w:b/>
+                <w:szCs w:val="36"/>
+              </w:rPr>
+              <w:t>24</w:t>
+            </w:r>
+          </w:p>
+        </w:tc>
+        <w:tc>
+          <w:tcPr>
+            <w:tcW w:w="1080" w:type="dxa"/>
+          </w:tcPr>
+          <w:p>
+            <w:pPr>
+              <w:jc w:val="center"/>
+              <w:rPr>
+                <w:szCs w:val="36"/>
+              </w:rPr>
+            </w:pPr>
+            <w:r>
+              <w:rPr>
+                <w:szCs w:val="36"/>
+              </w:rPr>
+              <w:t>6.7</w:t>
+            </w:r>
+          </w:p>
+        </w:tc>
+        <w:tc>
+          <w:tcPr>
+            <w:tcW w:w="5057" w:type="dxa"/>
+          </w:tcPr>
+          <w:p>
+            <w:pPr>
+              <w:jc w:val="center"/>
+              <w:rPr>
+                <w:szCs w:val="36"/>
+              </w:rPr>
+            </w:pPr>
+            <w:r>
+              <w:rPr>
+                <w:szCs w:val="36"/>
+              </w:rPr>
+              <w:t>Time Comparison</w:t>
+            </w:r>
+          </w:p>
+        </w:tc>
+        <w:tc>
+          <w:tcPr>
+            <w:tcW w:w="1941" w:type="dxa"/>
+          </w:tcPr>
+          <w:p>
+            <w:pPr>
+              <w:jc w:val="center"/>
+              <w:rPr>
+                <w:szCs w:val="36"/>
+              </w:rPr>
+            </w:pPr>
+            <w:r>
+              <w:rPr>
+                <w:szCs w:val="36"/>
+              </w:rPr>
+              <w:t>29</w:t>
             </w:r>
           </w:p>
         </w:tc>
@@ -6166,7 +6471,7 @@
     <w:p>
       <w:pPr>
         <w:spacing w:line="240" w:lineRule="auto"/>
-        <w:jc w:val="both"/>
+        <w:jc w:val="center"/>
         <w:rPr>
           <w:rFonts w:ascii="Times New Roman" w:hAnsi="Times New Roman" w:cs="Times New Roman"/>
           <w:b/>
@@ -6174,6 +6479,15 @@
           <w:sz w:val="28"/>
         </w:rPr>
       </w:pPr>
+      <w:r>
+        <w:rPr>
+          <w:rFonts w:ascii="Times New Roman" w:hAnsi="Times New Roman" w:cs="Times New Roman"/>
+          <w:b/>
+          <w:bCs/>
+          <w:sz w:val="28"/>
+        </w:rPr>
+        <w:t>I</w:t>
+      </w:r>
     </w:p>
     <w:p>
       <w:pPr>
@@ -6190,7 +6504,7 @@
     <w:p>
       <w:pPr>
         <w:spacing w:line="240" w:lineRule="auto"/>
-        <w:jc w:val="center"/>
+        <w:jc w:val="both"/>
         <w:rPr>
           <w:rFonts w:ascii="Times New Roman" w:hAnsi="Times New Roman" w:cs="Times New Roman"/>
           <w:b/>
@@ -6198,15 +6512,18 @@
           <w:sz w:val="28"/>
         </w:rPr>
       </w:pPr>
-      <w:r>
+    </w:p>
+    <w:p>
+      <w:pPr>
+        <w:spacing w:line="240" w:lineRule="auto"/>
+        <w:jc w:val="both"/>
         <w:rPr>
           <w:rFonts w:ascii="Times New Roman" w:hAnsi="Times New Roman" w:cs="Times New Roman"/>
           <w:b/>
           <w:bCs/>
           <w:sz w:val="28"/>
         </w:rPr>
-        <w:t>I</w:t>
-      </w:r>
+      </w:pPr>
     </w:p>
     <w:p>
       <w:pPr>
@@ -6218,6 +6535,8 @@
           <w:szCs w:val="28"/>
         </w:rPr>
       </w:pPr>
+      <w:bookmarkStart w:id="0" w:name="_GoBack"/>
+      <w:bookmarkEnd w:id="0"/>
       <w:r>
         <w:rPr>
           <w:rFonts w:ascii="Times New Roman" w:hAnsi="Times New Roman" w:cs="Times New Roman"/>
@@ -6898,7 +7217,7 @@
       </w:r>
     </w:p>
     <w:sectPr>
-      <w:pgSz w:w="12240" w:h="15840"/>
+      <w:pgSz w:w="11906" w:h="16838" w:code="9"/>
       <w:pgMar w:top="1440" w:right="1440" w:bottom="1440" w:left="2160" w:header="709" w:footer="709" w:gutter="0"/>
       <w:cols w:space="708"/>
       <w:docGrid w:linePitch="360"/>
@@ -8146,4 +8465,16 @@
   <a:objectDefaults/>
   <a:extraClrSchemeLst/>
 </a:theme>
+</file>
+
+<file path=customXml/item1.xml><?xml version="1.0" encoding="utf-8"?>
+<b:Sources xmlns:b="http://schemas.openxmlformats.org/officeDocument/2006/bibliography" xmlns="http://schemas.openxmlformats.org/officeDocument/2006/bibliography" SelectedStyle="\APASixthEditionOfficeOnline.xsl" StyleName="APA" Version="6"/>
+</file>
+
+<file path=customXml/itemProps1.xml><?xml version="1.0" encoding="utf-8"?>
+<ds:datastoreItem xmlns:ds="http://schemas.openxmlformats.org/officeDocument/2006/customXml" ds:itemID="{5396636A-C44D-4B17-AD12-6B72D314CD51}">
+  <ds:schemaRefs>
+    <ds:schemaRef ds:uri="http://schemas.openxmlformats.org/officeDocument/2006/bibliography"/>
+  </ds:schemaRefs>
+</ds:datastoreItem>
 </file>
</xml_diff>